<commit_message>
Made some more minor tweaks to Compiled Paper.docx
</commit_message>
<xml_diff>
--- a/documentation/Compiled Paper.docx
+++ b/documentation/Compiled Paper.docx
@@ -2,6 +2,8 @@
 <file path=word/document.xml><?xml version="1.0" encoding="utf-8"?>
 <w:document xmlns:wpc="http://schemas.microsoft.com/office/word/2010/wordprocessingCanvas" xmlns:cx="http://schemas.microsoft.com/office/drawing/2014/chartex" xmlns:cx1="http://schemas.microsoft.com/office/drawing/2015/9/8/chartex" xmlns:cx2="http://schemas.microsoft.com/office/drawing/2015/10/21/chartex" xmlns:cx3="http://schemas.microsoft.com/office/drawing/2016/5/9/chartex" xmlns:cx4="http://schemas.microsoft.com/office/drawing/2016/5/10/chartex" xmlns:cx5="http://schemas.microsoft.com/office/drawing/2016/5/11/chartex" xmlns:cx6="http://schemas.microsoft.com/office/drawing/2016/5/12/chartex" xmlns:cx7="http://schemas.microsoft.com/office/drawing/2016/5/13/chartex" xmlns:cx8="http://schemas.microsoft.com/office/drawing/2016/5/14/chartex" xmlns:mc="http://schemas.openxmlformats.org/markup-compatibility/2006" xmlns:aink="http://schemas.microsoft.com/office/drawing/2016/ink" xmlns:am3d="http://schemas.microsoft.com/office/drawing/2017/model3d" xmlns:o="urn:schemas-microsoft-com:office:office" xmlns:r="http://schemas.openxmlformats.org/officeDocument/2006/relationships" xmlns:m="http://schemas.openxmlformats.org/officeDocument/2006/math" xmlns:v="urn:schemas-microsoft-com:vml" xmlns:wp14="http://schemas.microsoft.com/office/word/2010/wordprocessingDrawing" xmlns:wp="http://schemas.openxmlformats.org/drawingml/2006/wordprocessingDrawing" xmlns:w10="urn:schemas-microsoft-com:office:word" xmlns:w="http://schemas.openxmlformats.org/wordprocessingml/2006/main" xmlns:w14="http://schemas.microsoft.com/office/word/2010/wordml" xmlns:w15="http://schemas.microsoft.com/office/word/2012/wordml" xmlns:w16cid="http://schemas.microsoft.com/office/word/2016/wordml/cid" xmlns:w16se="http://schemas.microsoft.com/office/word/2015/wordml/symex" xmlns:wpg="http://schemas.microsoft.com/office/word/2010/wordprocessingGroup" xmlns:wpi="http://schemas.microsoft.com/office/word/2010/wordprocessingInk" xmlns:wne="http://schemas.microsoft.com/office/word/2006/wordml" xmlns:wps="http://schemas.microsoft.com/office/word/2010/wordprocessingShape" mc:Ignorable="w14 w15 w16se w16cid wp14">
   <w:body>
+    <w:bookmarkStart w:id="0" w:name="_GoBack" w:displacedByCustomXml="next"/>
+    <w:bookmarkEnd w:id="0" w:displacedByCustomXml="next"/>
     <w:sdt>
       <w:sdtPr>
         <w:id w:val="-974138460"/>
@@ -155,6 +157,7 @@
                                       <w:calendar w:val="gregorian"/>
                                     </w:date>
                                   </w:sdtPr>
+                                  <w:sdtEndPr/>
                                   <w:sdtContent>
                                     <w:p>
                                       <w:pPr>
@@ -3467,6 +3470,7 @@
                                 <w:calendar w:val="gregorian"/>
                               </w:date>
                             </w:sdtPr>
+                            <w:sdtEndPr/>
                             <w:sdtContent>
                               <w:p>
                                 <w:pPr>
@@ -3692,6 +3696,7 @@
                                     <w:dataBinding w:prefixMappings="xmlns:ns0='http://purl.org/dc/elements/1.1/' xmlns:ns1='http://schemas.openxmlformats.org/package/2006/metadata/core-properties' " w:xpath="/ns1:coreProperties[1]/ns0:title[1]" w:storeItemID="{6C3C8BC8-F283-45AE-878A-BAB7291924A1}"/>
                                     <w:text/>
                                   </w:sdtPr>
+                                  <w:sdtEndPr/>
                                   <w:sdtContent>
                                     <w:r>
                                       <w:rPr>
@@ -3727,6 +3732,7 @@
                                     <w:dataBinding w:prefixMappings="xmlns:ns0='http://purl.org/dc/elements/1.1/' xmlns:ns1='http://schemas.openxmlformats.org/package/2006/metadata/core-properties' " w:xpath="/ns1:coreProperties[1]/ns0:subject[1]" w:storeItemID="{6C3C8BC8-F283-45AE-878A-BAB7291924A1}"/>
                                     <w:text/>
                                   </w:sdtPr>
+                                  <w:sdtEndPr/>
                                   <w:sdtContent>
                                     <w:r>
                                       <w:rPr>
@@ -3791,6 +3797,7 @@
                               <w:dataBinding w:prefixMappings="xmlns:ns0='http://purl.org/dc/elements/1.1/' xmlns:ns1='http://schemas.openxmlformats.org/package/2006/metadata/core-properties' " w:xpath="/ns1:coreProperties[1]/ns0:title[1]" w:storeItemID="{6C3C8BC8-F283-45AE-878A-BAB7291924A1}"/>
                               <w:text/>
                             </w:sdtPr>
+                            <w:sdtEndPr/>
                             <w:sdtContent>
                               <w:r>
                                 <w:rPr>
@@ -3826,6 +3833,7 @@
                               <w:dataBinding w:prefixMappings="xmlns:ns0='http://purl.org/dc/elements/1.1/' xmlns:ns1='http://schemas.openxmlformats.org/package/2006/metadata/core-properties' " w:xpath="/ns1:coreProperties[1]/ns0:subject[1]" w:storeItemID="{6C3C8BC8-F283-45AE-878A-BAB7291924A1}"/>
                               <w:text/>
                             </w:sdtPr>
+                            <w:sdtEndPr/>
                             <w:sdtContent>
                               <w:r>
                                 <w:rPr>
@@ -3954,6 +3962,7 @@
                                     <w:dataBinding w:prefixMappings="xmlns:ns0='http://purl.org/dc/elements/1.1/' xmlns:ns1='http://schemas.openxmlformats.org/package/2006/metadata/core-properties' " w:xpath="/ns1:coreProperties[1]/ns0:creator[1]" w:storeItemID="{6C3C8BC8-F283-45AE-878A-BAB7291924A1}"/>
                                     <w:text/>
                                   </w:sdtPr>
+                                  <w:sdtEndPr/>
                                   <w:sdtContent>
                                     <w:r>
                                       <w:rPr>
@@ -4021,6 +4030,7 @@
                                     <w:dataBinding w:prefixMappings="xmlns:ns0='http://schemas.openxmlformats.org/officeDocument/2006/extended-properties' " w:xpath="/ns0:Properties[1]/ns0:Company[1]" w:storeItemID="{6668398D-A668-4E3E-A5EB-62B293D839F1}"/>
                                     <w:text/>
                                   </w:sdtPr>
+                                  <w:sdtEndPr/>
                                   <w:sdtContent>
                                     <w:r>
                                       <w:rPr>
@@ -4104,6 +4114,7 @@
                               <w:dataBinding w:prefixMappings="xmlns:ns0='http://purl.org/dc/elements/1.1/' xmlns:ns1='http://schemas.openxmlformats.org/package/2006/metadata/core-properties' " w:xpath="/ns1:coreProperties[1]/ns0:creator[1]" w:storeItemID="{6C3C8BC8-F283-45AE-878A-BAB7291924A1}"/>
                               <w:text/>
                             </w:sdtPr>
+                            <w:sdtEndPr/>
                             <w:sdtContent>
                               <w:r>
                                 <w:rPr>
@@ -4171,6 +4182,7 @@
                               <w:dataBinding w:prefixMappings="xmlns:ns0='http://schemas.openxmlformats.org/officeDocument/2006/extended-properties' " w:xpath="/ns0:Properties[1]/ns0:Company[1]" w:storeItemID="{6668398D-A668-4E3E-A5EB-62B293D839F1}"/>
                               <w:text/>
                             </w:sdtPr>
+                            <w:sdtEndPr/>
                             <w:sdtContent>
                               <w:r>
                                 <w:rPr>
@@ -4214,7 +4226,23 @@
     </w:p>
     <w:p>
       <w:r>
-        <w:t>LAPS stands for LAnguage Processor &amp; Synthesizer. It can be referred to as the LAPS system, the LAPS library, or, simply LAPS. The purpose of this software is to be an accessible, student-friendly alternative to a standard compiler compiler, such as PLCC or YACC. To avoid redundancy, this document assumes the reader knows what regular expression</w:t>
+        <w:t xml:space="preserve">LAPS </w:t>
+      </w:r>
+      <w:proofErr w:type="gramStart"/>
+      <w:r>
+        <w:t>stands</w:t>
+      </w:r>
+      <w:proofErr w:type="gramEnd"/>
+      <w:r>
+        <w:t xml:space="preserve"> for LAnguage Processor &amp; Synthesizer. It can be referred to as the LAPS system, the LAPS library, or, simply LAPS. The purpose of this software is to be an accessible, student-friendly alternative to a standard compiler </w:t>
+      </w:r>
+      <w:proofErr w:type="spellStart"/>
+      <w:r>
+        <w:t>compiler</w:t>
+      </w:r>
+      <w:proofErr w:type="spellEnd"/>
+      <w:r>
+        <w:t>, such as PLCC or YACC. To avoid redundancy, this document assumes the reader knows what regular expression</w:t>
       </w:r>
       <w:r>
         <w:t>s</w:t>
@@ -4233,7 +4261,15 @@
     </w:p>
     <w:p>
       <w:r>
-        <w:t xml:space="preserve">LAPS takes advantage of annotations, reflection, and class loading in Java to enable developers to write their own Java classes which can be interpreted as a language specification. To define a language, there needs to be a set of tokens (lexemes) defined using regular expressions for lexical analysis, a context-free grammar in terms of those tokens for syntactic analysis, and an executable portion to process the abstract syntax tree (AST) during semantic analysis. </w:t>
+        <w:t xml:space="preserve">LAPS </w:t>
+      </w:r>
+      <w:proofErr w:type="gramStart"/>
+      <w:r>
+        <w:t>takes</w:t>
+      </w:r>
+      <w:proofErr w:type="gramEnd"/>
+      <w:r>
+        <w:t xml:space="preserve"> advantage of annotations, reflection, and class loading in Java to enable developers to write their own Java classes which can be interpreted as a language specification. To define a language, there needs to be a set of tokens (lexemes) defined using regular expressions for lexical analysis, a context-free grammar in terms of those tokens for syntactic analysis, and an executable portion to process the abstract syntax tree (AST) during semantic analysis. </w:t>
       </w:r>
     </w:p>
     <w:p>
@@ -4267,12 +4303,7 @@
         <w:t xml:space="preserve"> (as of </w:t>
       </w:r>
       <w:r>
-        <w:t>8/</w:t>
-      </w:r>
-      <w:bookmarkStart w:id="0" w:name="_GoBack"/>
-      <w:bookmarkEnd w:id="0"/>
-      <w:r>
-        <w:t>3</w:t>
+        <w:t>8/3</w:t>
       </w:r>
       <w:r>
         <w:t>/2020)</w:t>
@@ -4444,7 +4475,23 @@
         </w:numPr>
       </w:pPr>
       <w:r>
-        <w:t>For Mac OS X and other Unix-like systems run “chmod a+x laps”</w:t>
+        <w:t>For Mac OS X and other Unix-like systems run “</w:t>
+      </w:r>
+      <w:proofErr w:type="spellStart"/>
+      <w:r>
+        <w:t>chmod</w:t>
+      </w:r>
+      <w:proofErr w:type="spellEnd"/>
+      <w:r>
+        <w:t xml:space="preserve"> </w:t>
+      </w:r>
+      <w:proofErr w:type="spellStart"/>
+      <w:r>
+        <w:t>a+x</w:t>
+      </w:r>
+      <w:proofErr w:type="spellEnd"/>
+      <w:r>
+        <w:t xml:space="preserve"> laps”</w:t>
       </w:r>
     </w:p>
     <w:p>
@@ -4460,7 +4507,15 @@
     </w:p>
     <w:p>
       <w:r>
-        <w:t xml:space="preserve">The first thing that needs to take place is annotating a Java class with @GrammarRule to tell the LAPS system that the class is indeed intended to contain a definition for the context-free grammar. Once that is done, public constructors will now represent acceptable sequences of tokens and other grammar rules. In addition, anything annotated with @Token LAPS will attempt to interpret as an uncompiled Java regular expression pattern. These token types can be accessed from your constructor grammar rule definitions by accepting a String type with the name of the field or method which defined them. </w:t>
+        <w:t>The first thing that needs to take place is annotating a Java class with @</w:t>
+      </w:r>
+      <w:proofErr w:type="spellStart"/>
+      <w:r>
+        <w:t>GrammarRule</w:t>
+      </w:r>
+      <w:proofErr w:type="spellEnd"/>
+      <w:r>
+        <w:t xml:space="preserve"> to tell the LAPS system that the class is indeed intended to contain a definition for the context-free grammar. Once that is done, public constructors will now represent acceptable sequences of tokens and other grammar rules. In addition, anything annotated with @Token LAPS will attempt to interpret as an uncompiled Java regular expression pattern. These token types can be accessed from your constructor grammar rule definitions by accepting a String type with the name of the field or method which defined them. </w:t>
       </w:r>
     </w:p>
     <w:p>
@@ -4468,7 +4523,15 @@
         <w:t xml:space="preserve">See </w:t>
       </w:r>
       <w:r>
-        <w:t>examples/src/java/</w:t>
+        <w:t>examples/</w:t>
+      </w:r>
+      <w:proofErr w:type="spellStart"/>
+      <w:r>
+        <w:t>src</w:t>
+      </w:r>
+      <w:proofErr w:type="spellEnd"/>
+      <w:r>
+        <w:t>/java/</w:t>
       </w:r>
       <w:r>
         <w:t>Calculator.java for a simple example.</w:t>
@@ -4478,11 +4541,16 @@
       <w:r>
         <w:t xml:space="preserve">See the </w:t>
       </w:r>
+      <w:proofErr w:type="spellStart"/>
       <w:r>
         <w:t>Design.</w:t>
       </w:r>
       <w:r>
-        <w:t>Annotations section for more information on how tokens types are interpreted by LAPS.</w:t>
+        <w:t>Annotations</w:t>
+      </w:r>
+      <w:proofErr w:type="spellEnd"/>
+      <w:r>
+        <w:t xml:space="preserve"> section for more information on how tokens types are interpreted by LAPS.</w:t>
       </w:r>
     </w:p>
     <w:p>
@@ -4565,7 +4633,15 @@
         <w:t>any other</w:t>
       </w:r>
       <w:r>
-        <w:t>. Below are the explanations for each file and sub-package in the edu.rit.gec8773.laps package.</w:t>
+        <w:t xml:space="preserve">. Below are the explanations for each file and sub-package in the </w:t>
+      </w:r>
+      <w:proofErr w:type="gramStart"/>
+      <w:r>
+        <w:t>edu.rit.gec8773.laps</w:t>
+      </w:r>
+      <w:proofErr w:type="gramEnd"/>
+      <w:r>
+        <w:t xml:space="preserve"> package.</w:t>
       </w:r>
     </w:p>
     <w:p>
@@ -4595,8 +4671,18 @@
           <w:sz w:val="20"/>
           <w:szCs w:val="20"/>
         </w:rPr>
-        <w:t>@GrammarRule</w:t>
-      </w:r>
+        <w:t>@</w:t>
+      </w:r>
+      <w:proofErr w:type="spellStart"/>
+      <w:r>
+        <w:rPr>
+          <w:rFonts w:ascii="Consolas" w:hAnsi="Consolas"/>
+          <w:sz w:val="20"/>
+          <w:szCs w:val="20"/>
+        </w:rPr>
+        <w:t>GrammarRule</w:t>
+      </w:r>
+      <w:proofErr w:type="spellEnd"/>
       <w:r>
         <w:rPr>
           <w:sz w:val="20"/>
@@ -4626,19 +4712,39 @@
           <w:sz w:val="20"/>
           <w:szCs w:val="20"/>
         </w:rPr>
-        <w:t>@GrammarRule</w:t>
-      </w:r>
-      <w:r>
-        <w:t xml:space="preserve"> type is a constructor parameter of a </w:t>
-      </w:r>
+        <w:t>@</w:t>
+      </w:r>
+      <w:proofErr w:type="spellStart"/>
       <w:r>
         <w:rPr>
           <w:rFonts w:ascii="Consolas" w:hAnsi="Consolas"/>
           <w:sz w:val="20"/>
           <w:szCs w:val="20"/>
         </w:rPr>
-        <w:t>@GrammarRule</w:t>
-      </w:r>
+        <w:t>GrammarRule</w:t>
+      </w:r>
+      <w:proofErr w:type="spellEnd"/>
+      <w:r>
+        <w:t xml:space="preserve"> type is a constructor parameter of a </w:t>
+      </w:r>
+      <w:r>
+        <w:rPr>
+          <w:rFonts w:ascii="Consolas" w:hAnsi="Consolas"/>
+          <w:sz w:val="20"/>
+          <w:szCs w:val="20"/>
+        </w:rPr>
+        <w:t>@</w:t>
+      </w:r>
+      <w:proofErr w:type="spellStart"/>
+      <w:r>
+        <w:rPr>
+          <w:rFonts w:ascii="Consolas" w:hAnsi="Consolas"/>
+          <w:sz w:val="20"/>
+          <w:szCs w:val="20"/>
+        </w:rPr>
+        <w:t>GrammarRule</w:t>
+      </w:r>
+      <w:proofErr w:type="spellEnd"/>
       <w:r>
         <w:rPr>
           <w:sz w:val="20"/>
@@ -4678,8 +4784,18 @@
           <w:sz w:val="20"/>
           <w:szCs w:val="20"/>
         </w:rPr>
-        <w:t>@GrammarRule</w:t>
-      </w:r>
+        <w:t>@</w:t>
+      </w:r>
+      <w:proofErr w:type="spellStart"/>
+      <w:r>
+        <w:rPr>
+          <w:rFonts w:ascii="Consolas" w:hAnsi="Consolas"/>
+          <w:sz w:val="20"/>
+          <w:szCs w:val="20"/>
+        </w:rPr>
+        <w:t>GrammarRule</w:t>
+      </w:r>
+      <w:proofErr w:type="spellEnd"/>
       <w:r>
         <w:rPr>
           <w:sz w:val="20"/>
@@ -4713,7 +4829,20 @@
     </w:p>
     <w:p>
       <w:r>
-        <w:t xml:space="preserve">Fields are parsed as generic objects. Methods, on the other hand, are executed and the return generic objects. Once these objects are collected, the objects’ toString() methods are invoked one time before the language’s runtime and stored as the regular expression for tokens. </w:t>
+        <w:t xml:space="preserve">Fields are parsed as generic objects. Methods, on the other hand, are executed and the return generic objects. Once these objects are collected, the objects’ </w:t>
+      </w:r>
+      <w:proofErr w:type="spellStart"/>
+      <w:proofErr w:type="gramStart"/>
+      <w:r>
+        <w:t>toString</w:t>
+      </w:r>
+      <w:proofErr w:type="spellEnd"/>
+      <w:r>
+        <w:t>(</w:t>
+      </w:r>
+      <w:proofErr w:type="gramEnd"/>
+      <w:r>
+        <w:t xml:space="preserve">) methods are invoked one time before the language’s runtime and stored as the regular expression for tokens. </w:t>
       </w:r>
     </w:p>
     <w:p>
@@ -4751,7 +4880,25 @@
           <w:szCs w:val="20"/>
         </w:rPr>
         <w:lastRenderedPageBreak/>
-        <w:t>@RunBeforeFirstInit:</w:t>
+        <w:t>@</w:t>
+      </w:r>
+      <w:proofErr w:type="spellStart"/>
+      <w:r>
+        <w:rPr>
+          <w:rFonts w:ascii="Consolas" w:hAnsi="Consolas"/>
+          <w:sz w:val="20"/>
+          <w:szCs w:val="20"/>
+        </w:rPr>
+        <w:t>RunBeforeFirstInit</w:t>
+      </w:r>
+      <w:proofErr w:type="spellEnd"/>
+      <w:r>
+        <w:rPr>
+          <w:rFonts w:ascii="Consolas" w:hAnsi="Consolas"/>
+          <w:sz w:val="20"/>
+          <w:szCs w:val="20"/>
+        </w:rPr>
+        <w:t>:</w:t>
       </w:r>
     </w:p>
     <w:p>
@@ -4803,21 +4950,20 @@
           <w:sz w:val="20"/>
           <w:szCs w:val="20"/>
         </w:rPr>
-        <w:t>@GrammarRule</w:t>
-      </w:r>
-      <w:r>
-        <w:t xml:space="preserve"> types (classes). Methods found with this annotation will be invoked once before the first instance of that </w:t>
-      </w:r>
+        <w:t>@</w:t>
+      </w:r>
+      <w:proofErr w:type="spellStart"/>
       <w:r>
         <w:rPr>
           <w:rFonts w:ascii="Consolas" w:hAnsi="Consolas"/>
           <w:sz w:val="20"/>
           <w:szCs w:val="20"/>
         </w:rPr>
-        <w:t>@GrammarRule</w:t>
-      </w:r>
-      <w:r>
-        <w:t xml:space="preserve"> type is instantiated. This happens when the parser accepts the defined grammatical rule from the language’s input. Be aware, if multiple methods in the same </w:t>
+        <w:t>GrammarRule</w:t>
+      </w:r>
+      <w:proofErr w:type="spellEnd"/>
+      <w:r>
+        <w:t xml:space="preserve"> types (classes). Methods found with this annotation will be invoked once before the first instance of that </w:t>
       </w:r>
       <w:r>
         <w:rPr>
@@ -4825,8 +4971,39 @@
           <w:sz w:val="20"/>
           <w:szCs w:val="20"/>
         </w:rPr>
-        <w:t>@GrammarRule</w:t>
-      </w:r>
+        <w:t>@</w:t>
+      </w:r>
+      <w:proofErr w:type="spellStart"/>
+      <w:r>
+        <w:rPr>
+          <w:rFonts w:ascii="Consolas" w:hAnsi="Consolas"/>
+          <w:sz w:val="20"/>
+          <w:szCs w:val="20"/>
+        </w:rPr>
+        <w:t>GrammarRule</w:t>
+      </w:r>
+      <w:proofErr w:type="spellEnd"/>
+      <w:r>
+        <w:t xml:space="preserve"> type is instantiated. This happens when the parser accepts the defined grammatical rule from the language’s input. Be aware, if multiple methods in the same </w:t>
+      </w:r>
+      <w:r>
+        <w:rPr>
+          <w:rFonts w:ascii="Consolas" w:hAnsi="Consolas"/>
+          <w:sz w:val="20"/>
+          <w:szCs w:val="20"/>
+        </w:rPr>
+        <w:t>@</w:t>
+      </w:r>
+      <w:proofErr w:type="spellStart"/>
+      <w:r>
+        <w:rPr>
+          <w:rFonts w:ascii="Consolas" w:hAnsi="Consolas"/>
+          <w:sz w:val="20"/>
+          <w:szCs w:val="20"/>
+        </w:rPr>
+        <w:t>GrammarRule</w:t>
+      </w:r>
+      <w:proofErr w:type="spellEnd"/>
       <w:r>
         <w:t xml:space="preserve"> type are annotated with this, there is no guarantee which order the methods will be run in. </w:t>
       </w:r>
@@ -4890,7 +5067,25 @@
           <w:sz w:val="20"/>
           <w:szCs w:val="20"/>
         </w:rPr>
-        <w:t>@RunBeforeEachInit:</w:t>
+        <w:t>@</w:t>
+      </w:r>
+      <w:proofErr w:type="spellStart"/>
+      <w:r>
+        <w:rPr>
+          <w:rFonts w:ascii="Consolas" w:hAnsi="Consolas"/>
+          <w:sz w:val="20"/>
+          <w:szCs w:val="20"/>
+        </w:rPr>
+        <w:t>RunBeforeEachInit</w:t>
+      </w:r>
+      <w:proofErr w:type="spellEnd"/>
+      <w:r>
+        <w:rPr>
+          <w:rFonts w:ascii="Consolas" w:hAnsi="Consolas"/>
+          <w:sz w:val="20"/>
+          <w:szCs w:val="20"/>
+        </w:rPr>
+        <w:t>:</w:t>
       </w:r>
     </w:p>
     <w:p>
@@ -4932,21 +5127,20 @@
           <w:sz w:val="20"/>
           <w:szCs w:val="20"/>
         </w:rPr>
-        <w:t>@GrammarRule</w:t>
-      </w:r>
-      <w:r>
-        <w:t xml:space="preserve"> types (classes). Methods found with this annotation will be invoked once before each instance of that </w:t>
-      </w:r>
+        <w:t>@</w:t>
+      </w:r>
+      <w:proofErr w:type="spellStart"/>
       <w:r>
         <w:rPr>
           <w:rFonts w:ascii="Consolas" w:hAnsi="Consolas"/>
           <w:sz w:val="20"/>
           <w:szCs w:val="20"/>
         </w:rPr>
-        <w:t>@GrammarRule</w:t>
-      </w:r>
-      <w:r>
-        <w:t xml:space="preserve"> type is instantiated. This happens when the parser accepts the defined grammatical rule from the language’s input. Be aware, if multiple methods in the same </w:t>
+        <w:t>GrammarRule</w:t>
+      </w:r>
+      <w:proofErr w:type="spellEnd"/>
+      <w:r>
+        <w:t xml:space="preserve"> types (classes). Methods found with this annotation will be invoked once before each instance of that </w:t>
       </w:r>
       <w:r>
         <w:rPr>
@@ -4954,8 +5148,39 @@
           <w:sz w:val="20"/>
           <w:szCs w:val="20"/>
         </w:rPr>
-        <w:t>@GrammarRule</w:t>
-      </w:r>
+        <w:t>@</w:t>
+      </w:r>
+      <w:proofErr w:type="spellStart"/>
+      <w:r>
+        <w:rPr>
+          <w:rFonts w:ascii="Consolas" w:hAnsi="Consolas"/>
+          <w:sz w:val="20"/>
+          <w:szCs w:val="20"/>
+        </w:rPr>
+        <w:t>GrammarRule</w:t>
+      </w:r>
+      <w:proofErr w:type="spellEnd"/>
+      <w:r>
+        <w:t xml:space="preserve"> type is instantiated. This happens when the parser accepts the defined grammatical rule from the language’s input. Be aware, if multiple methods in the same </w:t>
+      </w:r>
+      <w:r>
+        <w:rPr>
+          <w:rFonts w:ascii="Consolas" w:hAnsi="Consolas"/>
+          <w:sz w:val="20"/>
+          <w:szCs w:val="20"/>
+        </w:rPr>
+        <w:t>@</w:t>
+      </w:r>
+      <w:proofErr w:type="spellStart"/>
+      <w:r>
+        <w:rPr>
+          <w:rFonts w:ascii="Consolas" w:hAnsi="Consolas"/>
+          <w:sz w:val="20"/>
+          <w:szCs w:val="20"/>
+        </w:rPr>
+        <w:t>GrammarRule</w:t>
+      </w:r>
+      <w:proofErr w:type="spellEnd"/>
       <w:r>
         <w:t xml:space="preserve"> type are annotated with this, there is no guarantee which order the methods will be run in.</w:t>
       </w:r>
@@ -5007,7 +5232,25 @@
           <w:sz w:val="20"/>
           <w:szCs w:val="20"/>
         </w:rPr>
-        <w:t>@RunAfterEachInit:</w:t>
+        <w:t>@</w:t>
+      </w:r>
+      <w:proofErr w:type="spellStart"/>
+      <w:r>
+        <w:rPr>
+          <w:rFonts w:ascii="Consolas" w:hAnsi="Consolas"/>
+          <w:sz w:val="20"/>
+          <w:szCs w:val="20"/>
+        </w:rPr>
+        <w:t>RunAfterEachInit</w:t>
+      </w:r>
+      <w:proofErr w:type="spellEnd"/>
+      <w:r>
+        <w:rPr>
+          <w:rFonts w:ascii="Consolas" w:hAnsi="Consolas"/>
+          <w:sz w:val="20"/>
+          <w:szCs w:val="20"/>
+        </w:rPr>
+        <w:t>:</w:t>
       </w:r>
     </w:p>
     <w:p>
@@ -5039,21 +5282,20 @@
           <w:sz w:val="20"/>
           <w:szCs w:val="20"/>
         </w:rPr>
-        <w:t>@GrammarRule</w:t>
-      </w:r>
-      <w:r>
-        <w:t xml:space="preserve"> types (classes). Methods found with this annotation will be invoked once after each instance of that </w:t>
-      </w:r>
+        <w:t>@</w:t>
+      </w:r>
+      <w:proofErr w:type="spellStart"/>
       <w:r>
         <w:rPr>
           <w:rFonts w:ascii="Consolas" w:hAnsi="Consolas"/>
           <w:sz w:val="20"/>
           <w:szCs w:val="20"/>
         </w:rPr>
-        <w:t>@GrammarRule</w:t>
-      </w:r>
-      <w:r>
-        <w:t xml:space="preserve"> type is instantiated. This happens when the parser accepts the defined grammatical rule from the language’s input. Be aware, if multiple methods in the same </w:t>
+        <w:t>GrammarRule</w:t>
+      </w:r>
+      <w:proofErr w:type="spellEnd"/>
+      <w:r>
+        <w:t xml:space="preserve"> types (classes). Methods found with this annotation will be invoked once after each instance of that </w:t>
       </w:r>
       <w:r>
         <w:rPr>
@@ -5061,8 +5303,39 @@
           <w:sz w:val="20"/>
           <w:szCs w:val="20"/>
         </w:rPr>
-        <w:t>@GrammarRule</w:t>
-      </w:r>
+        <w:t>@</w:t>
+      </w:r>
+      <w:proofErr w:type="spellStart"/>
+      <w:r>
+        <w:rPr>
+          <w:rFonts w:ascii="Consolas" w:hAnsi="Consolas"/>
+          <w:sz w:val="20"/>
+          <w:szCs w:val="20"/>
+        </w:rPr>
+        <w:t>GrammarRule</w:t>
+      </w:r>
+      <w:proofErr w:type="spellEnd"/>
+      <w:r>
+        <w:t xml:space="preserve"> type is instantiated. This happens when the parser accepts the defined grammatical rule from the language’s input. Be aware, if multiple methods in the same </w:t>
+      </w:r>
+      <w:r>
+        <w:rPr>
+          <w:rFonts w:ascii="Consolas" w:hAnsi="Consolas"/>
+          <w:sz w:val="20"/>
+          <w:szCs w:val="20"/>
+        </w:rPr>
+        <w:t>@</w:t>
+      </w:r>
+      <w:proofErr w:type="spellStart"/>
+      <w:r>
+        <w:rPr>
+          <w:rFonts w:ascii="Consolas" w:hAnsi="Consolas"/>
+          <w:sz w:val="20"/>
+          <w:szCs w:val="20"/>
+        </w:rPr>
+        <w:t>GrammarRule</w:t>
+      </w:r>
+      <w:proofErr w:type="spellEnd"/>
       <w:r>
         <w:t xml:space="preserve"> type are annotated with this, there is no guarantee which order the methods will be run in.</w:t>
       </w:r>
@@ -5151,8 +5424,18 @@
           <w:sz w:val="20"/>
           <w:szCs w:val="20"/>
         </w:rPr>
-        <w:t>@GrammarRule</w:t>
-      </w:r>
+        <w:t>@</w:t>
+      </w:r>
+      <w:proofErr w:type="spellStart"/>
+      <w:r>
+        <w:rPr>
+          <w:rFonts w:ascii="Consolas" w:hAnsi="Consolas"/>
+          <w:sz w:val="20"/>
+          <w:szCs w:val="20"/>
+        </w:rPr>
+        <w:t>GrammarRule</w:t>
+      </w:r>
+      <w:proofErr w:type="spellEnd"/>
       <w:r>
         <w:t xml:space="preserve"> types. The point of this is to distinguish between the ambiguity of which grammatical rule to attempt to parse first. So, all constructors take advantage of this priority system, even when not explicitly annotated. The way it works is the smaller (more negative) the value, the earlier the parser attempts to parse the corresponding constructor’s grammatical rule. If not annotated with this, default value is 0.</w:t>
       </w:r>
@@ -5406,6 +5689,9 @@
         <w:spacing w:line="240" w:lineRule="auto"/>
       </w:pPr>
       <w:r>
+        <w:rPr>
+          <w:noProof/>
+        </w:rPr>
         <mc:AlternateContent>
           <mc:Choice Requires="wpi">
             <w:drawing>
@@ -5515,7 +5801,20 @@
         <w:t>e</w:t>
       </w:r>
       <w:r>
-        <w:t xml:space="preserve"> the user pass in the fully qualified class name (e.g. path.to.classes.ClassName) of their </w:t>
+        <w:t xml:space="preserve"> the user pass in the fully qualified class name (e.g. </w:t>
+      </w:r>
+      <w:proofErr w:type="spellStart"/>
+      <w:proofErr w:type="gramStart"/>
+      <w:r>
+        <w:t>path.to.classes</w:t>
+      </w:r>
+      <w:proofErr w:type="gramEnd"/>
+      <w:r>
+        <w:t>.ClassName</w:t>
+      </w:r>
+      <w:proofErr w:type="spellEnd"/>
+      <w:r>
+        <w:t xml:space="preserve">) of their </w:t>
       </w:r>
       <w:r>
         <w:t>top-level</w:t>
@@ -5760,7 +6059,15 @@
         <w:t xml:space="preserve"> me, because I knew it could lead to ambiguity of which </w:t>
       </w:r>
       <w:r>
-        <w:t>item in the set should be parsed first. I didn’t know it yet, but this would be the basic idea for the list of constructor grammar rules defined in @GrammarRule types.</w:t>
+        <w:t>item in the set should be parsed first. I didn’t know it yet, but this would be the basic idea for the list of constructor grammar rules defined in @</w:t>
+      </w:r>
+      <w:proofErr w:type="spellStart"/>
+      <w:r>
+        <w:t>GrammarRule</w:t>
+      </w:r>
+      <w:proofErr w:type="spellEnd"/>
+      <w:r>
+        <w:t xml:space="preserve"> types.</w:t>
       </w:r>
     </w:p>
     <w:p>
@@ -5858,7 +6165,15 @@
         <w:t>were</w:t>
       </w:r>
       <w:r>
-        <w:t xml:space="preserve"> still missing a crucial feature, the ability to convert a @GrammarRule type into a parser. To achieve this, I looked at the documentation for Reflection in Java. </w:t>
+        <w:t xml:space="preserve"> still missing a crucial feature, the ability to convert a @</w:t>
+      </w:r>
+      <w:proofErr w:type="spellStart"/>
+      <w:r>
+        <w:t>GrammarRule</w:t>
+      </w:r>
+      <w:proofErr w:type="spellEnd"/>
+      <w:r>
+        <w:t xml:space="preserve"> type into a parser. To achieve this, I looked at the documentation for Reflection in Java. </w:t>
       </w:r>
       <w:r>
         <w:t>To my surprise, it was much simpler to understand</w:t>
@@ -5973,7 +6288,15 @@
         <w:t>that</w:t>
       </w:r>
       <w:r>
-        <w:t xml:space="preserve"> buffer. In addition, I had to store all of the parsed </w:t>
+        <w:t xml:space="preserve"> buffer. In addition, I had to store </w:t>
+      </w:r>
+      <w:proofErr w:type="gramStart"/>
+      <w:r>
+        <w:t>all of</w:t>
+      </w:r>
+      <w:proofErr w:type="gramEnd"/>
+      <w:r>
+        <w:t xml:space="preserve"> the parsed </w:t>
       </w:r>
       <w:r>
         <w:t xml:space="preserve">token </w:t>
@@ -5991,6 +6314,9 @@
         <w:t xml:space="preserve">Making the command-line utility was relatively straight forward. The only involved part was making the command-line argument parser. I ended up using a HashMap of </w:t>
       </w:r>
       <w:r>
+        <w:rPr>
+          <w:noProof/>
+        </w:rPr>
         <mc:AlternateContent>
           <mc:Choice Requires="wpi">
             <w:drawing>
@@ -6113,7 +6439,15 @@
         </w:numPr>
       </w:pPr>
       <w:r>
-        <w:t>LAPS uses Java Annotations to under what your code means, but if LAPS can’t see your code it can’t determine what your code means. TL; DR: any code you expect LAPS to see make it public.</w:t>
+        <w:t xml:space="preserve">LAPS </w:t>
+      </w:r>
+      <w:proofErr w:type="gramStart"/>
+      <w:r>
+        <w:t>uses</w:t>
+      </w:r>
+      <w:proofErr w:type="gramEnd"/>
+      <w:r>
+        <w:t xml:space="preserve"> Java Annotations to under what your code means, but if LAPS can’t see your code it can’t determine what your code means. TL; DR: any code you expect LAPS to see make it public.</w:t>
       </w:r>
     </w:p>
     <w:p>
@@ -6125,7 +6459,15 @@
         </w:numPr>
       </w:pPr>
       <w:r>
-        <w:t>LAPS does NOT construct an Abstract Syntax Tree (AST) for you. You must save all the data you want to save in your constructors in your code.</w:t>
+        <w:t xml:space="preserve">LAPS </w:t>
+      </w:r>
+      <w:proofErr w:type="gramStart"/>
+      <w:r>
+        <w:t>does</w:t>
+      </w:r>
+      <w:proofErr w:type="gramEnd"/>
+      <w:r>
+        <w:t xml:space="preserve"> NOT construct an Abstract Syntax Tree (AST) for you. You must save all the data you want to save in your constructors in your code.</w:t>
       </w:r>
     </w:p>
     <w:p>
@@ -6273,7 +6615,15 @@
         </w:numPr>
       </w:pPr>
       <w:r>
-        <w:t>Annotate the class with @GrammarRule to indicate this class is a grammar rule when parsing</w:t>
+        <w:t>Annotate the class with @</w:t>
+      </w:r>
+      <w:proofErr w:type="spellStart"/>
+      <w:r>
+        <w:t>GrammarRule</w:t>
+      </w:r>
+      <w:proofErr w:type="spellEnd"/>
+      <w:r>
+        <w:t xml:space="preserve"> to indicate this class is a grammar rule when parsing</w:t>
       </w:r>
     </w:p>
     <w:p>
@@ -6631,17 +6981,19 @@
         </w:numPr>
       </w:pPr>
       <w:r>
-        <w:t>At this point, you have a language which accepts the input string “helloworld” and that’s it</w:t>
-      </w:r>
-    </w:p>
-    <w:p>
-      <w:pPr>
-        <w:pStyle w:val="ListParagraph"/>
-        <w:numPr>
-          <w:ilvl w:val="1"/>
-          <w:numId w:val="12"/>
-        </w:numPr>
-      </w:pPr>
+        <w:t>At this point, you have a language which accepts the input string “</w:t>
+      </w:r>
+      <w:proofErr w:type="spellStart"/>
+      <w:r>
+        <w:t>helloworld</w:t>
+      </w:r>
+      <w:proofErr w:type="spellEnd"/>
+      <w:r>
+        <w:t>” and that’s it</w:t>
+      </w:r>
+      <w:r>
+        <w:t xml:space="preserve">. </w:t>
+      </w:r>
       <w:r>
         <w:t>I know kind of useless, right?</w:t>
       </w:r>
@@ -6741,7 +7093,15 @@
         </w:numPr>
       </w:pPr>
       <w:r>
-        <w:t>LAPS has 3 annotations for methods to help define semantics</w:t>
+        <w:t xml:space="preserve">LAPS </w:t>
+      </w:r>
+      <w:proofErr w:type="gramStart"/>
+      <w:r>
+        <w:t>has</w:t>
+      </w:r>
+      <w:proofErr w:type="gramEnd"/>
+      <w:r>
+        <w:t xml:space="preserve"> 3 annotations for methods to help define semantics</w:t>
       </w:r>
     </w:p>
     <w:p>
@@ -6753,7 +7113,15 @@
         </w:numPr>
       </w:pPr>
       <w:r>
-        <w:t>@RunBeforeEachInit selects static methods to run before every constructor call</w:t>
+        <w:t>@</w:t>
+      </w:r>
+      <w:proofErr w:type="spellStart"/>
+      <w:r>
+        <w:t>RunBeforeEachInit</w:t>
+      </w:r>
+      <w:proofErr w:type="spellEnd"/>
+      <w:r>
+        <w:t xml:space="preserve"> selects static methods to run before every constructor call</w:t>
       </w:r>
     </w:p>
     <w:p>
@@ -6765,7 +7133,15 @@
         </w:numPr>
       </w:pPr>
       <w:r>
-        <w:t>@RunBeforeFirstInit selects static methods to run before the first constructor call</w:t>
+        <w:t>@</w:t>
+      </w:r>
+      <w:proofErr w:type="spellStart"/>
+      <w:r>
+        <w:t>RunBeforeFirstInit</w:t>
+      </w:r>
+      <w:proofErr w:type="spellEnd"/>
+      <w:r>
+        <w:t xml:space="preserve"> selects static methods to run before the first constructor call</w:t>
       </w:r>
     </w:p>
     <w:p>
@@ -6777,7 +7153,15 @@
         </w:numPr>
       </w:pPr>
       <w:r>
-        <w:t>@RunAfterEachInit selects instance methods to run after every constructor call</w:t>
+        <w:t>@</w:t>
+      </w:r>
+      <w:proofErr w:type="spellStart"/>
+      <w:r>
+        <w:t>RunAfterEachInit</w:t>
+      </w:r>
+      <w:proofErr w:type="spellEnd"/>
+      <w:r>
+        <w:t xml:space="preserve"> selects instance methods to run after every constructor call</w:t>
       </w:r>
     </w:p>
     <w:p>
@@ -6855,7 +7239,15 @@
         </w:drawing>
       </w:r>
       <w:r>
-        <w:t>Define a new instance method in your class and annotate it with @RunAfterEachInit and print out “</w:t>
+        <w:t>Define a new instance method in your class and annotate it with @</w:t>
+      </w:r>
+      <w:proofErr w:type="spellStart"/>
+      <w:r>
+        <w:t>RunAfterEachInit</w:t>
+      </w:r>
+      <w:proofErr w:type="spellEnd"/>
+      <w:r>
+        <w:t xml:space="preserve"> and print out “</w:t>
       </w:r>
       <w:r>
         <w:t>Hello, World from my first programming language</w:t>
@@ -6902,6 +7294,24 @@
       <w:r>
         <w:t>Let’s start out with a naïve approach by adding the HelloWorld type as a parameter to our constructor and nothing else</w:t>
       </w:r>
+      <w:r>
+        <w:t xml:space="preserve">. </w:t>
+      </w:r>
+      <w:r>
+        <w:t>After a bit of testing, you will notice that the language does accept “hello world” however many times you add it with however many white-space characters in between (including none) as input to your language, but it never terminates unless you put in an unknown or unexpected token resulting in a failed parse</w:t>
+      </w:r>
+    </w:p>
+    <w:p>
+      <w:pPr>
+        <w:pStyle w:val="ListParagraph"/>
+        <w:numPr>
+          <w:ilvl w:val="0"/>
+          <w:numId w:val="14"/>
+        </w:numPr>
+      </w:pPr>
+      <w:r>
+        <w:t>To fix this, let’s try to add a new empty grammar rule in the same class</w:t>
+      </w:r>
     </w:p>
     <w:p>
       <w:pPr>
@@ -6912,7 +7322,19 @@
         </w:numPr>
       </w:pPr>
       <w:r>
-        <w:t>After a bit of testing, you will notice that the language does accept “hello world” however many times you add it with however many white-space characters in between (including none) as input to your language, but it never terminates unless you put in an unknown or unexpected token resulting in a failed parse</w:t>
+        <w:t>To do this, we must add a constructor without parameters</w:t>
+      </w:r>
+    </w:p>
+    <w:p>
+      <w:pPr>
+        <w:pStyle w:val="ListParagraph"/>
+        <w:numPr>
+          <w:ilvl w:val="1"/>
+          <w:numId w:val="14"/>
+        </w:numPr>
+      </w:pPr>
+      <w:r>
+        <w:t>Now give this language a test</w:t>
       </w:r>
     </w:p>
     <w:p>
@@ -6924,7 +7346,30 @@
         </w:numPr>
       </w:pPr>
       <w:r>
-        <w:t>To fix this, let’s try to add a new empty grammar rule in the same class</w:t>
+        <w:t>You will notice the language still doesn’t terminate unless you put in an unknown or unexpected token resulting in a successful parse. What? Why? What changed?</w:t>
+      </w:r>
+      <w:r>
+        <w:t xml:space="preserve"> </w:t>
+      </w:r>
+    </w:p>
+    <w:p>
+      <w:pPr>
+        <w:pStyle w:val="ListParagraph"/>
+      </w:pPr>
+      <w:r>
+        <w:t>Note: This is just an edge case for the root node in the AST. In most other cases, this works</w:t>
+      </w:r>
+    </w:p>
+    <w:p>
+      <w:pPr>
+        <w:pStyle w:val="ListParagraph"/>
+        <w:numPr>
+          <w:ilvl w:val="0"/>
+          <w:numId w:val="14"/>
+        </w:numPr>
+      </w:pPr>
+      <w:r>
+        <w:t>Before we explain this successful parse, let’s try to understand what LAPS is doing</w:t>
       </w:r>
     </w:p>
     <w:p>
@@ -6936,7 +7381,7 @@
         </w:numPr>
       </w:pPr>
       <w:r>
-        <w:t>To do this, we must add a constructor without parameters</w:t>
+        <w:t>When parsing, LAPS goes through each constructor of a class containing grammar rules and tries to parse that rule based on the selected constructor</w:t>
       </w:r>
     </w:p>
     <w:p>
@@ -6948,7 +7393,39 @@
         </w:numPr>
       </w:pPr>
       <w:r>
-        <w:t>Now give this language a test</w:t>
+        <w:t>If there is a constructor with no parameters, it is always parsed last</w:t>
+      </w:r>
+    </w:p>
+    <w:p>
+      <w:pPr>
+        <w:pStyle w:val="ListParagraph"/>
+        <w:numPr>
+          <w:ilvl w:val="1"/>
+          <w:numId w:val="14"/>
+        </w:numPr>
+      </w:pPr>
+      <w:r>
+        <w:t xml:space="preserve">If the parsing fails on a </w:t>
+      </w:r>
+      <w:proofErr w:type="gramStart"/>
+      <w:r>
+        <w:t>particular constructor</w:t>
+      </w:r>
+      <w:proofErr w:type="gramEnd"/>
+      <w:r>
+        <w:t>, it goes to the next constructor</w:t>
+      </w:r>
+    </w:p>
+    <w:p>
+      <w:pPr>
+        <w:pStyle w:val="ListParagraph"/>
+        <w:numPr>
+          <w:ilvl w:val="1"/>
+          <w:numId w:val="14"/>
+        </w:numPr>
+      </w:pPr>
+      <w:r>
+        <w:t>If parsing fails on all the constructors in a class, it returns a failed state to the grammar rule which wanted a grammar rule from the class</w:t>
       </w:r>
     </w:p>
     <w:p>
@@ -6960,7 +7437,7 @@
         </w:numPr>
       </w:pPr>
       <w:r>
-        <w:t>You will notice the language still doesn’t terminate unless you put in an unknown or unexpected token resulting in a successful parse. What? Why? What changed?</w:t>
+        <w:t>The explanation</w:t>
       </w:r>
     </w:p>
     <w:p>
@@ -6972,7 +7449,27 @@
         </w:numPr>
       </w:pPr>
       <w:r>
-        <w:t>Note: This is just an edge case for the root node in the AST. In most other cases, this works</w:t>
+        <w:t xml:space="preserve">LAPS </w:t>
+      </w:r>
+      <w:proofErr w:type="gramStart"/>
+      <w:r>
+        <w:t>accepts</w:t>
+      </w:r>
+      <w:proofErr w:type="gramEnd"/>
+      <w:r>
+        <w:t xml:space="preserve"> “hello world” an indefinite number of times</w:t>
+      </w:r>
+    </w:p>
+    <w:p>
+      <w:pPr>
+        <w:pStyle w:val="ListParagraph"/>
+        <w:numPr>
+          <w:ilvl w:val="1"/>
+          <w:numId w:val="14"/>
+        </w:numPr>
+      </w:pPr>
+      <w:r>
+        <w:t>Then when it doesn’t see a HELLO token it tries the accept nothing which always succeeds, and leaves the rest of the input unread</w:t>
       </w:r>
     </w:p>
     <w:p>
@@ -6984,7 +7481,7 @@
         </w:numPr>
       </w:pPr>
       <w:r>
-        <w:t>Before we explain this successful parse, let’s try to understand what LAPS is doing</w:t>
+        <w:t>The best way to handle a list as a root node in your AST</w:t>
       </w:r>
     </w:p>
     <w:p>
@@ -6996,7 +7493,7 @@
         </w:numPr>
       </w:pPr>
       <w:r>
-        <w:t>When parsing, LAPS goes through each constructor of a class containing grammar rules and tries to parse that rule based on the selected constructor</w:t>
+        <w:t>Add another token DONE = “done”</w:t>
       </w:r>
     </w:p>
     <w:p>
@@ -7008,31 +7505,15 @@
         </w:numPr>
       </w:pPr>
       <w:r>
-        <w:t>If there is a constructor with no parameters, it is always parsed last</w:t>
-      </w:r>
-    </w:p>
-    <w:p>
-      <w:pPr>
-        <w:pStyle w:val="ListParagraph"/>
-        <w:numPr>
-          <w:ilvl w:val="1"/>
-          <w:numId w:val="14"/>
-        </w:numPr>
-      </w:pPr>
-      <w:r>
-        <w:t>If the parsing fails on a particular constructor, it goes to the next constructor</w:t>
-      </w:r>
-    </w:p>
-    <w:p>
-      <w:pPr>
-        <w:pStyle w:val="ListParagraph"/>
-        <w:numPr>
-          <w:ilvl w:val="1"/>
-          <w:numId w:val="14"/>
-        </w:numPr>
-      </w:pPr>
-      <w:r>
-        <w:t>If parsing fails on all the constructors in a class, it returns a failed state to the grammar rule which wanted a grammar rule from the class</w:t>
+        <w:t xml:space="preserve">And Instead of having a </w:t>
+      </w:r>
+      <w:proofErr w:type="spellStart"/>
+      <w:r>
+        <w:t>parameterless</w:t>
+      </w:r>
+      <w:proofErr w:type="spellEnd"/>
+      <w:r>
+        <w:t xml:space="preserve"> constructor have the constructor accept a DONE token</w:t>
       </w:r>
     </w:p>
     <w:p>
@@ -7044,92 +7525,20 @@
         </w:numPr>
       </w:pPr>
       <w:r>
-        <w:t>The explanation</w:t>
-      </w:r>
-    </w:p>
-    <w:p>
-      <w:pPr>
-        <w:pStyle w:val="ListParagraph"/>
-        <w:numPr>
-          <w:ilvl w:val="1"/>
-          <w:numId w:val="14"/>
-        </w:numPr>
-      </w:pPr>
-      <w:r>
-        <w:t>LAPS accepts “hello world” an indefinite number of times</w:t>
-      </w:r>
-    </w:p>
-    <w:p>
-      <w:pPr>
-        <w:pStyle w:val="ListParagraph"/>
-        <w:numPr>
-          <w:ilvl w:val="1"/>
-          <w:numId w:val="14"/>
-        </w:numPr>
-      </w:pPr>
-      <w:r>
-        <w:t>Then when it doesn’t see a HELLO token it tries the accept nothing which always succeeds, and leaves the rest of the input unread</w:t>
-      </w:r>
-    </w:p>
-    <w:p>
-      <w:pPr>
-        <w:pStyle w:val="ListParagraph"/>
-        <w:numPr>
-          <w:ilvl w:val="0"/>
-          <w:numId w:val="14"/>
-        </w:numPr>
-      </w:pPr>
-      <w:r>
-        <w:t>The best way to handle a list as a root node in your AST</w:t>
-      </w:r>
-    </w:p>
-    <w:p>
-      <w:pPr>
-        <w:pStyle w:val="ListParagraph"/>
-        <w:numPr>
-          <w:ilvl w:val="1"/>
-          <w:numId w:val="14"/>
-        </w:numPr>
-      </w:pPr>
-      <w:r>
-        <w:t>Add another token DONE = “done”</w:t>
-      </w:r>
-    </w:p>
-    <w:p>
-      <w:pPr>
-        <w:pStyle w:val="ListParagraph"/>
-        <w:numPr>
-          <w:ilvl w:val="1"/>
-          <w:numId w:val="14"/>
-        </w:numPr>
-      </w:pPr>
-      <w:r>
-        <w:t>And Instead of having a parameterless constructor have the constructor accept a DONE token</w:t>
-      </w:r>
-    </w:p>
-    <w:p>
-      <w:pPr>
-        <w:pStyle w:val="ListParagraph"/>
-        <w:numPr>
-          <w:ilvl w:val="0"/>
-          <w:numId w:val="14"/>
-        </w:numPr>
-      </w:pPr>
-      <w:r>
         <w:rPr>
           <w:noProof/>
         </w:rPr>
         <w:drawing>
-          <wp:anchor distT="0" distB="0" distL="114300" distR="114300" simplePos="0" relativeHeight="251924480" behindDoc="0" locked="0" layoutInCell="1" allowOverlap="1" wp14:anchorId="7741E909" wp14:editId="57F76D19">
+          <wp:anchor distT="0" distB="0" distL="114300" distR="114300" simplePos="0" relativeHeight="251924480" behindDoc="0" locked="0" layoutInCell="1" allowOverlap="1" wp14:anchorId="7741E909" wp14:editId="653CCEE9">
             <wp:simplePos x="0" y="0"/>
             <wp:positionH relativeFrom="margin">
               <wp:align>center</wp:align>
             </wp:positionH>
             <wp:positionV relativeFrom="margin">
-              <wp:posOffset>5549069</wp:posOffset>
+              <wp:posOffset>5235575</wp:posOffset>
             </wp:positionV>
-            <wp:extent cx="4530725" cy="3672205"/>
-            <wp:effectExtent l="0" t="0" r="3175" b="4445"/>
+            <wp:extent cx="4910455" cy="3980180"/>
+            <wp:effectExtent l="0" t="0" r="4445" b="1270"/>
             <wp:wrapSquare wrapText="bothSides"/>
             <wp:docPr id="36" name="Picture 36"/>
             <wp:cNvGraphicFramePr>
@@ -7157,7 +7566,7 @@
                   <pic:spPr>
                     <a:xfrm>
                       <a:off x="0" y="0"/>
-                      <a:ext cx="4530725" cy="3672205"/>
+                      <a:ext cx="4910455" cy="3980180"/>
                     </a:xfrm>
                     <a:prstGeom prst="rect">
                       <a:avLst/>
@@ -7203,7 +7612,23 @@
     </w:p>
     <w:p>
       <w:r>
-        <w:t>Create a language which accepts addition(+), subtraction(-), multiplication(*), division(/) of integers. The order of these operations should not be considered ambiguous. Multiplication and division have equal priority. Addition and subtraction have equal priority. Multiplication and division take priority over addition and subtraction. The only number literals that should be accepted are non-negative integers. Note: This means you don’t have to worry about double negative numbers, such as –(–3).</w:t>
+        <w:t xml:space="preserve">Create a language which accepts </w:t>
+      </w:r>
+      <w:proofErr w:type="gramStart"/>
+      <w:r>
+        <w:t>addition(</w:t>
+      </w:r>
+      <w:proofErr w:type="gramEnd"/>
+      <w:r>
+        <w:t xml:space="preserve">+), subtraction(-), multiplication(*), division(/) of integers. The order of these operations should not be considered ambiguous. Multiplication and division have equal priority. Addition and subtraction have equal priority. Multiplication and division take priority over addition and subtraction. The only number literals that should be accepted are non-negative integers. Note: This means you don’t have to worry about double negative numbers, such as </w:t>
+      </w:r>
+      <w:proofErr w:type="gramStart"/>
+      <w:r>
+        <w:t>–(</w:t>
+      </w:r>
+      <w:proofErr w:type="gramEnd"/>
+      <w:r>
+        <w:t>–3).</w:t>
       </w:r>
     </w:p>
     <w:p>
@@ -7224,27 +7649,55 @@
           <w:sz w:val="20"/>
           <w:szCs w:val="20"/>
         </w:rPr>
-        <w:t>@GrammarRule</w:t>
-      </w:r>
-      <w:r>
-        <w:t>”</w:t>
-      </w:r>
-      <w:r>
-        <w:t xml:space="preserve">. This confirms to LAPS that you, as the programmer, intend to make the class define a grammar rule. After the class is set as a grammar rule, let’s make a constructor for the grammar rule which accepts a MathExpression (another grammar rule we are yet to make). We can save that constructor argument in local field, so we can evaluate it after parsing. </w:t>
-      </w:r>
-    </w:p>
-    <w:p>
-      <w:r>
-        <w:t>Once parsing of the Calculator is done, LAPS looks for an instance method with no parameters and an annotation of “</w:t>
-      </w:r>
+        <w:t>@</w:t>
+      </w:r>
+      <w:proofErr w:type="spellStart"/>
       <w:r>
         <w:rPr>
           <w:rFonts w:ascii="Consolas" w:hAnsi="Consolas"/>
           <w:sz w:val="20"/>
           <w:szCs w:val="20"/>
         </w:rPr>
-        <w:t>@RunAfterEachInit</w:t>
-      </w:r>
+        <w:t>GrammarRule</w:t>
+      </w:r>
+      <w:proofErr w:type="spellEnd"/>
+      <w:r>
+        <w:t>”</w:t>
+      </w:r>
+      <w:r>
+        <w:t xml:space="preserve">. This confirms to LAPS that you, as the programmer, intend to make the class define a grammar rule. After the class is set as a grammar rule, let’s make a constructor for the grammar rule which accepts a </w:t>
+      </w:r>
+      <w:proofErr w:type="spellStart"/>
+      <w:r>
+        <w:t>MathExpression</w:t>
+      </w:r>
+      <w:proofErr w:type="spellEnd"/>
+      <w:r>
+        <w:t xml:space="preserve"> (another grammar rule we are yet to make). We can save that constructor argument in local field, so we can evaluate it after parsing. </w:t>
+      </w:r>
+    </w:p>
+    <w:p>
+      <w:r>
+        <w:t>Once parsing of the Calculator is done, LAPS looks for an instance method with no parameters and an annotation of “</w:t>
+      </w:r>
+      <w:r>
+        <w:rPr>
+          <w:rFonts w:ascii="Consolas" w:hAnsi="Consolas"/>
+          <w:sz w:val="20"/>
+          <w:szCs w:val="20"/>
+        </w:rPr>
+        <w:t>@</w:t>
+      </w:r>
+      <w:proofErr w:type="spellStart"/>
+      <w:r>
+        <w:rPr>
+          <w:rFonts w:ascii="Consolas" w:hAnsi="Consolas"/>
+          <w:sz w:val="20"/>
+          <w:szCs w:val="20"/>
+        </w:rPr>
+        <w:t>RunAfterEachInit</w:t>
+      </w:r>
+      <w:proofErr w:type="spellEnd"/>
       <w:r>
         <w:t>”. If such a method is found it is run with “</w:t>
       </w:r>
@@ -7257,7 +7710,15 @@
         <w:t>this</w:t>
       </w:r>
       <w:r>
-        <w:t>” being the Calculator instance created during parsing. In our case, the method we want run is called “calculate”. This will evaluate our MathExpression.</w:t>
+        <w:t xml:space="preserve">” being the Calculator instance created during parsing. In our case, the method we want run is called “calculate”. This will evaluate our </w:t>
+      </w:r>
+      <w:proofErr w:type="spellStart"/>
+      <w:r>
+        <w:t>MathExpression</w:t>
+      </w:r>
+      <w:proofErr w:type="spellEnd"/>
+      <w:r>
+        <w:t>.</w:t>
       </w:r>
     </w:p>
     <w:p>
@@ -8168,7 +8629,25 @@
                 <w:sz w:val="24"/>
                 <w:szCs w:val="24"/>
               </w:rPr>
-              <w:t>import edu.rit.gec8773.laps.annotation.GrammarRule;</w:t>
+              <w:t xml:space="preserve">import </w:t>
+            </w:r>
+            <w:proofErr w:type="gramStart"/>
+            <w:r>
+              <w:rPr>
+                <w:rFonts w:ascii="Consolas" w:hAnsi="Consolas" w:cs="Helvetica"/>
+                <w:sz w:val="24"/>
+                <w:szCs w:val="24"/>
+              </w:rPr>
+              <w:t>edu.rit.gec8773.laps</w:t>
+            </w:r>
+            <w:proofErr w:type="gramEnd"/>
+            <w:r>
+              <w:rPr>
+                <w:rFonts w:ascii="Consolas" w:hAnsi="Consolas" w:cs="Helvetica"/>
+                <w:sz w:val="24"/>
+                <w:szCs w:val="24"/>
+              </w:rPr>
+              <w:t>.annotation.GrammarRule;</w:t>
             </w:r>
           </w:p>
           <w:p>
@@ -8203,7 +8682,25 @@
                 <w:sz w:val="24"/>
                 <w:szCs w:val="24"/>
               </w:rPr>
-              <w:t>import edu.rit.gec8773.laps.annotation.RunAfterEachInit;</w:t>
+              <w:t xml:space="preserve">import </w:t>
+            </w:r>
+            <w:proofErr w:type="gramStart"/>
+            <w:r>
+              <w:rPr>
+                <w:rFonts w:ascii="Consolas" w:hAnsi="Consolas" w:cs="Helvetica"/>
+                <w:sz w:val="24"/>
+                <w:szCs w:val="24"/>
+              </w:rPr>
+              <w:t>edu.rit.gec8773.laps</w:t>
+            </w:r>
+            <w:proofErr w:type="gramEnd"/>
+            <w:r>
+              <w:rPr>
+                <w:rFonts w:ascii="Consolas" w:hAnsi="Consolas" w:cs="Helvetica"/>
+                <w:sz w:val="24"/>
+                <w:szCs w:val="24"/>
+              </w:rPr>
+              <w:t>.annotation.RunAfterEachInit;</w:t>
             </w:r>
           </w:p>
           <w:p>
@@ -8240,7 +8737,25 @@
                 <w:sz w:val="24"/>
                 <w:szCs w:val="24"/>
               </w:rPr>
-              <w:t>import edu.rit.gec8773.laps.annotation.Token;</w:t>
+              <w:t xml:space="preserve">import </w:t>
+            </w:r>
+            <w:proofErr w:type="gramStart"/>
+            <w:r>
+              <w:rPr>
+                <w:rFonts w:ascii="Consolas" w:hAnsi="Consolas" w:cs="Helvetica"/>
+                <w:sz w:val="24"/>
+                <w:szCs w:val="24"/>
+              </w:rPr>
+              <w:t>edu.rit.gec8773.laps</w:t>
+            </w:r>
+            <w:proofErr w:type="gramEnd"/>
+            <w:r>
+              <w:rPr>
+                <w:rFonts w:ascii="Consolas" w:hAnsi="Consolas" w:cs="Helvetica"/>
+                <w:sz w:val="24"/>
+                <w:szCs w:val="24"/>
+              </w:rPr>
+              <w:t>.annotation.Token;</w:t>
             </w:r>
           </w:p>
           <w:p>
@@ -8306,8 +8821,18 @@
                 <w:sz w:val="24"/>
                 <w:szCs w:val="24"/>
               </w:rPr>
-              <w:t>@GrammarRule</w:t>
-            </w:r>
+              <w:t>@</w:t>
+            </w:r>
+            <w:proofErr w:type="spellStart"/>
+            <w:r>
+              <w:rPr>
+                <w:rFonts w:ascii="Consolas" w:hAnsi="Consolas" w:cs="Helvetica"/>
+                <w:sz w:val="24"/>
+                <w:szCs w:val="24"/>
+              </w:rPr>
+              <w:t>GrammarRule</w:t>
+            </w:r>
+            <w:proofErr w:type="spellEnd"/>
           </w:p>
           <w:p>
             <w:pPr>
@@ -8486,7 +9011,25 @@
                 <w:szCs w:val="24"/>
               </w:rPr>
               <w:tab/>
-              <w:t>private MathExpression exp;</w:t>
+              <w:t xml:space="preserve">private </w:t>
+            </w:r>
+            <w:proofErr w:type="spellStart"/>
+            <w:r>
+              <w:rPr>
+                <w:rFonts w:ascii="Consolas" w:hAnsi="Consolas" w:cs="Helvetica"/>
+                <w:sz w:val="24"/>
+                <w:szCs w:val="24"/>
+              </w:rPr>
+              <w:t>MathExpression</w:t>
+            </w:r>
+            <w:proofErr w:type="spellEnd"/>
+            <w:r>
+              <w:rPr>
+                <w:rFonts w:ascii="Consolas" w:hAnsi="Consolas" w:cs="Helvetica"/>
+                <w:sz w:val="24"/>
+                <w:szCs w:val="24"/>
+              </w:rPr>
+              <w:t xml:space="preserve"> exp;</w:t>
             </w:r>
           </w:p>
           <w:p>
@@ -8524,7 +9067,35 @@
                 <w:szCs w:val="24"/>
               </w:rPr>
               <w:tab/>
-              <w:t>public Calculator(MathExpression exp) {</w:t>
+              <w:t xml:space="preserve">public </w:t>
+            </w:r>
+            <w:proofErr w:type="gramStart"/>
+            <w:r>
+              <w:rPr>
+                <w:rFonts w:ascii="Consolas" w:hAnsi="Consolas" w:cs="Helvetica"/>
+                <w:sz w:val="24"/>
+                <w:szCs w:val="24"/>
+              </w:rPr>
+              <w:t>Calculator(</w:t>
+            </w:r>
+            <w:proofErr w:type="spellStart"/>
+            <w:proofErr w:type="gramEnd"/>
+            <w:r>
+              <w:rPr>
+                <w:rFonts w:ascii="Consolas" w:hAnsi="Consolas" w:cs="Helvetica"/>
+                <w:sz w:val="24"/>
+                <w:szCs w:val="24"/>
+              </w:rPr>
+              <w:t>MathExpression</w:t>
+            </w:r>
+            <w:proofErr w:type="spellEnd"/>
+            <w:r>
+              <w:rPr>
+                <w:rFonts w:ascii="Consolas" w:hAnsi="Consolas" w:cs="Helvetica"/>
+                <w:sz w:val="24"/>
+                <w:szCs w:val="24"/>
+              </w:rPr>
+              <w:t xml:space="preserve"> exp) {</w:t>
             </w:r>
           </w:p>
           <w:p>
@@ -8570,7 +9141,24 @@
                 <w:szCs w:val="24"/>
               </w:rPr>
               <w:tab/>
-              <w:t>this.exp = exp;</w:t>
+            </w:r>
+            <w:proofErr w:type="spellStart"/>
+            <w:r>
+              <w:rPr>
+                <w:rFonts w:ascii="Consolas" w:hAnsi="Consolas" w:cs="Helvetica"/>
+                <w:sz w:val="24"/>
+                <w:szCs w:val="24"/>
+              </w:rPr>
+              <w:t>this.exp</w:t>
+            </w:r>
+            <w:proofErr w:type="spellEnd"/>
+            <w:r>
+              <w:rPr>
+                <w:rFonts w:ascii="Consolas" w:hAnsi="Consolas" w:cs="Helvetica"/>
+                <w:sz w:val="24"/>
+                <w:szCs w:val="24"/>
+              </w:rPr>
+              <w:t xml:space="preserve"> = exp;</w:t>
             </w:r>
           </w:p>
           <w:p>
@@ -8679,8 +9267,18 @@
                 <w:sz w:val="24"/>
                 <w:szCs w:val="24"/>
               </w:rPr>
-              <w:t>@RunAfterEachInit</w:t>
-            </w:r>
+              <w:t>@</w:t>
+            </w:r>
+            <w:proofErr w:type="spellStart"/>
+            <w:r>
+              <w:rPr>
+                <w:rFonts w:ascii="Consolas" w:hAnsi="Consolas" w:cs="Helvetica"/>
+                <w:sz w:val="24"/>
+                <w:szCs w:val="24"/>
+              </w:rPr>
+              <w:t>RunAfterEachInit</w:t>
+            </w:r>
+            <w:proofErr w:type="spellEnd"/>
           </w:p>
           <w:bookmarkEnd w:id="3"/>
           <w:p>
@@ -8718,7 +9316,25 @@
                 <w:szCs w:val="24"/>
               </w:rPr>
               <w:tab/>
-              <w:t>public void calculate() {</w:t>
+              <w:t xml:space="preserve">public void </w:t>
+            </w:r>
+            <w:proofErr w:type="gramStart"/>
+            <w:r>
+              <w:rPr>
+                <w:rFonts w:ascii="Consolas" w:hAnsi="Consolas" w:cs="Helvetica"/>
+                <w:sz w:val="24"/>
+                <w:szCs w:val="24"/>
+              </w:rPr>
+              <w:t>calculate(</w:t>
+            </w:r>
+            <w:proofErr w:type="gramEnd"/>
+            <w:r>
+              <w:rPr>
+                <w:rFonts w:ascii="Consolas" w:hAnsi="Consolas" w:cs="Helvetica"/>
+                <w:sz w:val="24"/>
+                <w:szCs w:val="24"/>
+              </w:rPr>
+              <w:t>) {</w:t>
             </w:r>
           </w:p>
           <w:p>
@@ -8764,7 +9380,44 @@
                 <w:szCs w:val="24"/>
               </w:rPr>
               <w:tab/>
-              <w:t>System.out.println(this.exp.evaluate());</w:t>
+            </w:r>
+            <w:proofErr w:type="spellStart"/>
+            <w:r>
+              <w:rPr>
+                <w:rFonts w:ascii="Consolas" w:hAnsi="Consolas" w:cs="Helvetica"/>
+                <w:sz w:val="24"/>
+                <w:szCs w:val="24"/>
+              </w:rPr>
+              <w:t>System.out.println</w:t>
+            </w:r>
+            <w:proofErr w:type="spellEnd"/>
+            <w:r>
+              <w:rPr>
+                <w:rFonts w:ascii="Consolas" w:hAnsi="Consolas" w:cs="Helvetica"/>
+                <w:sz w:val="24"/>
+                <w:szCs w:val="24"/>
+              </w:rPr>
+              <w:t>(</w:t>
+            </w:r>
+            <w:proofErr w:type="spellStart"/>
+            <w:proofErr w:type="gramStart"/>
+            <w:r>
+              <w:rPr>
+                <w:rFonts w:ascii="Consolas" w:hAnsi="Consolas" w:cs="Helvetica"/>
+                <w:sz w:val="24"/>
+                <w:szCs w:val="24"/>
+              </w:rPr>
+              <w:t>this.exp.evaluate</w:t>
+            </w:r>
+            <w:proofErr w:type="spellEnd"/>
+            <w:proofErr w:type="gramEnd"/>
+            <w:r>
+              <w:rPr>
+                <w:rFonts w:ascii="Consolas" w:hAnsi="Consolas" w:cs="Helvetica"/>
+                <w:sz w:val="24"/>
+                <w:szCs w:val="24"/>
+              </w:rPr>
+              <w:t>());</w:t>
             </w:r>
           </w:p>
           <w:p>
@@ -8862,7 +9515,15 @@
       </w:pPr>
       <w:r>
         <w:lastRenderedPageBreak/>
-        <w:t>Step 2: Defining our MathExpression Grammar Rule</w:t>
+        <w:t xml:space="preserve">Step 2: Defining our </w:t>
+      </w:r>
+      <w:proofErr w:type="spellStart"/>
+      <w:r>
+        <w:t>MathExpression</w:t>
+      </w:r>
+      <w:proofErr w:type="spellEnd"/>
+      <w:r>
+        <w:t xml:space="preserve"> Grammar Rule</w:t>
       </w:r>
     </w:p>
     <w:p>
@@ -8875,7 +9536,15 @@
         <w:t xml:space="preserve">Let’s start out with the recursive case. This will consist of a number then a binary operator then another math expression. </w:t>
       </w:r>
       <w:r>
-        <w:t xml:space="preserve">Our base case is pretty simple, as well. It only consists of a number. </w:t>
+        <w:t xml:space="preserve">Our base case is </w:t>
+      </w:r>
+      <w:proofErr w:type="gramStart"/>
+      <w:r>
+        <w:t>pretty simple</w:t>
+      </w:r>
+      <w:proofErr w:type="gramEnd"/>
+      <w:r>
+        <w:t xml:space="preserve">, as well. It only consists of a number. </w:t>
       </w:r>
     </w:p>
     <w:p>
@@ -8924,7 +9593,15 @@
         <w:t>is</w:t>
       </w:r>
       <w:r>
-        <w:t xml:space="preserve"> ordering is similar to Unix process niceness value, so the smaller the value, the further forward the rule is in the ordering (e.g. -2 then -1 then 5).</w:t>
+        <w:t xml:space="preserve"> ordering is </w:t>
+      </w:r>
+      <w:proofErr w:type="gramStart"/>
+      <w:r>
+        <w:t>similar to</w:t>
+      </w:r>
+      <w:proofErr w:type="gramEnd"/>
+      <w:r>
+        <w:t xml:space="preserve"> Unix process niceness value, so the smaller the value, the further forward the rule is in the ordering (e.g. -2 then -1 then 5).</w:t>
       </w:r>
     </w:p>
     <w:p>
@@ -9011,7 +9688,25 @@
                 <w:sz w:val="24"/>
                 <w:szCs w:val="24"/>
               </w:rPr>
-              <w:t>import edu.rit.gec8773.laps.annotation.GrammarRule;</w:t>
+              <w:t xml:space="preserve">import </w:t>
+            </w:r>
+            <w:proofErr w:type="gramStart"/>
+            <w:r>
+              <w:rPr>
+                <w:rFonts w:ascii="Consolas" w:hAnsi="Consolas" w:cs="Helvetica"/>
+                <w:sz w:val="24"/>
+                <w:szCs w:val="24"/>
+              </w:rPr>
+              <w:t>edu.rit.gec8773.laps</w:t>
+            </w:r>
+            <w:proofErr w:type="gramEnd"/>
+            <w:r>
+              <w:rPr>
+                <w:rFonts w:ascii="Consolas" w:hAnsi="Consolas" w:cs="Helvetica"/>
+                <w:sz w:val="24"/>
+                <w:szCs w:val="24"/>
+              </w:rPr>
+              <w:t>.annotation.GrammarRule;</w:t>
             </w:r>
           </w:p>
           <w:p>
@@ -9046,7 +9741,25 @@
                 <w:sz w:val="24"/>
                 <w:szCs w:val="24"/>
               </w:rPr>
-              <w:t>import edu.rit.gec8773.laps.annotation.Priority;</w:t>
+              <w:t xml:space="preserve">import </w:t>
+            </w:r>
+            <w:proofErr w:type="gramStart"/>
+            <w:r>
+              <w:rPr>
+                <w:rFonts w:ascii="Consolas" w:hAnsi="Consolas" w:cs="Helvetica"/>
+                <w:sz w:val="24"/>
+                <w:szCs w:val="24"/>
+              </w:rPr>
+              <w:t>edu.rit.gec8773.laps</w:t>
+            </w:r>
+            <w:proofErr w:type="gramEnd"/>
+            <w:r>
+              <w:rPr>
+                <w:rFonts w:ascii="Consolas" w:hAnsi="Consolas" w:cs="Helvetica"/>
+                <w:sz w:val="24"/>
+                <w:szCs w:val="24"/>
+              </w:rPr>
+              <w:t>.annotation.Priority;</w:t>
             </w:r>
           </w:p>
           <w:p>
@@ -9081,7 +9794,25 @@
                 <w:sz w:val="24"/>
                 <w:szCs w:val="24"/>
               </w:rPr>
-              <w:t>import edu.rit.gec8773.laps.annotation.RunAfterEachInit;</w:t>
+              <w:t xml:space="preserve">import </w:t>
+            </w:r>
+            <w:proofErr w:type="gramStart"/>
+            <w:r>
+              <w:rPr>
+                <w:rFonts w:ascii="Consolas" w:hAnsi="Consolas" w:cs="Helvetica"/>
+                <w:sz w:val="24"/>
+                <w:szCs w:val="24"/>
+              </w:rPr>
+              <w:t>edu.rit.gec8773.laps</w:t>
+            </w:r>
+            <w:proofErr w:type="gramEnd"/>
+            <w:r>
+              <w:rPr>
+                <w:rFonts w:ascii="Consolas" w:hAnsi="Consolas" w:cs="Helvetica"/>
+                <w:sz w:val="24"/>
+                <w:szCs w:val="24"/>
+              </w:rPr>
+              <w:t>.annotation.RunAfterEachInit;</w:t>
             </w:r>
           </w:p>
           <w:p>
@@ -9116,7 +9847,25 @@
                 <w:sz w:val="24"/>
                 <w:szCs w:val="24"/>
               </w:rPr>
-              <w:t>import edu.rit.gec8773.laps.annotation.Token;</w:t>
+              <w:t xml:space="preserve">import </w:t>
+            </w:r>
+            <w:proofErr w:type="gramStart"/>
+            <w:r>
+              <w:rPr>
+                <w:rFonts w:ascii="Consolas" w:hAnsi="Consolas" w:cs="Helvetica"/>
+                <w:sz w:val="24"/>
+                <w:szCs w:val="24"/>
+              </w:rPr>
+              <w:t>edu.rit.gec8773.laps</w:t>
+            </w:r>
+            <w:proofErr w:type="gramEnd"/>
+            <w:r>
+              <w:rPr>
+                <w:rFonts w:ascii="Consolas" w:hAnsi="Consolas" w:cs="Helvetica"/>
+                <w:sz w:val="24"/>
+                <w:szCs w:val="24"/>
+              </w:rPr>
+              <w:t>.annotation.Token;</w:t>
             </w:r>
           </w:p>
           <w:p>
@@ -9178,8 +9927,18 @@
                 <w:sz w:val="24"/>
                 <w:szCs w:val="24"/>
               </w:rPr>
-              <w:t>@GrammarRule</w:t>
-            </w:r>
+              <w:t>@</w:t>
+            </w:r>
+            <w:proofErr w:type="spellStart"/>
+            <w:r>
+              <w:rPr>
+                <w:rFonts w:ascii="Consolas" w:hAnsi="Consolas" w:cs="Helvetica"/>
+                <w:sz w:val="24"/>
+                <w:szCs w:val="24"/>
+              </w:rPr>
+              <w:t>GrammarRule</w:t>
+            </w:r>
+            <w:proofErr w:type="spellEnd"/>
           </w:p>
           <w:p>
             <w:pPr>
@@ -9213,7 +9972,43 @@
                 <w:sz w:val="24"/>
                 <w:szCs w:val="24"/>
               </w:rPr>
-              <w:t>public class MathExpression implements Comparable&lt;MathExpression&gt; {</w:t>
+              <w:t xml:space="preserve">public class </w:t>
+            </w:r>
+            <w:proofErr w:type="spellStart"/>
+            <w:r>
+              <w:rPr>
+                <w:rFonts w:ascii="Consolas" w:hAnsi="Consolas" w:cs="Helvetica"/>
+                <w:sz w:val="24"/>
+                <w:szCs w:val="24"/>
+              </w:rPr>
+              <w:t>MathExpression</w:t>
+            </w:r>
+            <w:proofErr w:type="spellEnd"/>
+            <w:r>
+              <w:rPr>
+                <w:rFonts w:ascii="Consolas" w:hAnsi="Consolas" w:cs="Helvetica"/>
+                <w:sz w:val="24"/>
+                <w:szCs w:val="24"/>
+              </w:rPr>
+              <w:t xml:space="preserve"> implements Comparable&lt;</w:t>
+            </w:r>
+            <w:proofErr w:type="spellStart"/>
+            <w:r>
+              <w:rPr>
+                <w:rFonts w:ascii="Consolas" w:hAnsi="Consolas" w:cs="Helvetica"/>
+                <w:sz w:val="24"/>
+                <w:szCs w:val="24"/>
+              </w:rPr>
+              <w:t>MathExpression</w:t>
+            </w:r>
+            <w:proofErr w:type="spellEnd"/>
+            <w:r>
+              <w:rPr>
+                <w:rFonts w:ascii="Consolas" w:hAnsi="Consolas" w:cs="Helvetica"/>
+                <w:sz w:val="24"/>
+                <w:szCs w:val="24"/>
+              </w:rPr>
+              <w:t>&gt; {</w:t>
             </w:r>
           </w:p>
           <w:p>
@@ -9372,7 +10167,25 @@
                 <w:sz w:val="24"/>
                 <w:szCs w:val="24"/>
               </w:rPr>
-              <w:t xml:space="preserve">    private BinaryOperator operator;</w:t>
+              <w:t xml:space="preserve">    private </w:t>
+            </w:r>
+            <w:proofErr w:type="spellStart"/>
+            <w:r>
+              <w:rPr>
+                <w:rFonts w:ascii="Consolas" w:hAnsi="Consolas" w:cs="Helvetica"/>
+                <w:sz w:val="24"/>
+                <w:szCs w:val="24"/>
+              </w:rPr>
+              <w:t>BinaryOperator</w:t>
+            </w:r>
+            <w:proofErr w:type="spellEnd"/>
+            <w:r>
+              <w:rPr>
+                <w:rFonts w:ascii="Consolas" w:hAnsi="Consolas" w:cs="Helvetica"/>
+                <w:sz w:val="24"/>
+                <w:szCs w:val="24"/>
+              </w:rPr>
+              <w:t xml:space="preserve"> operator;</w:t>
             </w:r>
           </w:p>
           <w:p>
@@ -9407,7 +10220,43 @@
                 <w:sz w:val="24"/>
                 <w:szCs w:val="24"/>
               </w:rPr>
-              <w:t xml:space="preserve">    private MathExpression operandA;</w:t>
+              <w:t xml:space="preserve">    private </w:t>
+            </w:r>
+            <w:proofErr w:type="spellStart"/>
+            <w:r>
+              <w:rPr>
+                <w:rFonts w:ascii="Consolas" w:hAnsi="Consolas" w:cs="Helvetica"/>
+                <w:sz w:val="24"/>
+                <w:szCs w:val="24"/>
+              </w:rPr>
+              <w:t>MathExpression</w:t>
+            </w:r>
+            <w:proofErr w:type="spellEnd"/>
+            <w:r>
+              <w:rPr>
+                <w:rFonts w:ascii="Consolas" w:hAnsi="Consolas" w:cs="Helvetica"/>
+                <w:sz w:val="24"/>
+                <w:szCs w:val="24"/>
+              </w:rPr>
+              <w:t xml:space="preserve"> </w:t>
+            </w:r>
+            <w:proofErr w:type="spellStart"/>
+            <w:r>
+              <w:rPr>
+                <w:rFonts w:ascii="Consolas" w:hAnsi="Consolas" w:cs="Helvetica"/>
+                <w:sz w:val="24"/>
+                <w:szCs w:val="24"/>
+              </w:rPr>
+              <w:t>operandA</w:t>
+            </w:r>
+            <w:proofErr w:type="spellEnd"/>
+            <w:r>
+              <w:rPr>
+                <w:rFonts w:ascii="Consolas" w:hAnsi="Consolas" w:cs="Helvetica"/>
+                <w:sz w:val="24"/>
+                <w:szCs w:val="24"/>
+              </w:rPr>
+              <w:t>;</w:t>
             </w:r>
           </w:p>
           <w:p>
@@ -9442,7 +10291,43 @@
                 <w:sz w:val="24"/>
                 <w:szCs w:val="24"/>
               </w:rPr>
-              <w:t xml:space="preserve">    private MathExpression operandB;</w:t>
+              <w:t xml:space="preserve">    private </w:t>
+            </w:r>
+            <w:proofErr w:type="spellStart"/>
+            <w:r>
+              <w:rPr>
+                <w:rFonts w:ascii="Consolas" w:hAnsi="Consolas" w:cs="Helvetica"/>
+                <w:sz w:val="24"/>
+                <w:szCs w:val="24"/>
+              </w:rPr>
+              <w:t>MathExpression</w:t>
+            </w:r>
+            <w:proofErr w:type="spellEnd"/>
+            <w:r>
+              <w:rPr>
+                <w:rFonts w:ascii="Consolas" w:hAnsi="Consolas" w:cs="Helvetica"/>
+                <w:sz w:val="24"/>
+                <w:szCs w:val="24"/>
+              </w:rPr>
+              <w:t xml:space="preserve"> </w:t>
+            </w:r>
+            <w:proofErr w:type="spellStart"/>
+            <w:r>
+              <w:rPr>
+                <w:rFonts w:ascii="Consolas" w:hAnsi="Consolas" w:cs="Helvetica"/>
+                <w:sz w:val="24"/>
+                <w:szCs w:val="24"/>
+              </w:rPr>
+              <w:t>operandB</w:t>
+            </w:r>
+            <w:proofErr w:type="spellEnd"/>
+            <w:r>
+              <w:rPr>
+                <w:rFonts w:ascii="Consolas" w:hAnsi="Consolas" w:cs="Helvetica"/>
+                <w:sz w:val="24"/>
+                <w:szCs w:val="24"/>
+              </w:rPr>
+              <w:t>;</w:t>
             </w:r>
           </w:p>
           <w:p>
@@ -9504,7 +10389,25 @@
                 <w:sz w:val="24"/>
                 <w:szCs w:val="24"/>
               </w:rPr>
-              <w:t xml:space="preserve">    @Priority(-1)</w:t>
+              <w:t xml:space="preserve">    @</w:t>
+            </w:r>
+            <w:proofErr w:type="gramStart"/>
+            <w:r>
+              <w:rPr>
+                <w:rFonts w:ascii="Consolas" w:hAnsi="Consolas" w:cs="Helvetica"/>
+                <w:sz w:val="24"/>
+                <w:szCs w:val="24"/>
+              </w:rPr>
+              <w:t>Priority(</w:t>
+            </w:r>
+            <w:proofErr w:type="gramEnd"/>
+            <w:r>
+              <w:rPr>
+                <w:rFonts w:ascii="Consolas" w:hAnsi="Consolas" w:cs="Helvetica"/>
+                <w:sz w:val="24"/>
+                <w:szCs w:val="24"/>
+              </w:rPr>
+              <w:t>-1)</w:t>
             </w:r>
           </w:p>
           <w:p>
@@ -9539,7 +10442,71 @@
                 <w:sz w:val="24"/>
                 <w:szCs w:val="24"/>
               </w:rPr>
-              <w:t xml:space="preserve">    public MathExpression(String number, BinaryOperator op, MathExpression exp) {</w:t>
+              <w:t xml:space="preserve">    public </w:t>
+            </w:r>
+            <w:proofErr w:type="spellStart"/>
+            <w:proofErr w:type="gramStart"/>
+            <w:r>
+              <w:rPr>
+                <w:rFonts w:ascii="Consolas" w:hAnsi="Consolas" w:cs="Helvetica"/>
+                <w:sz w:val="24"/>
+                <w:szCs w:val="24"/>
+              </w:rPr>
+              <w:t>MathExpression</w:t>
+            </w:r>
+            <w:proofErr w:type="spellEnd"/>
+            <w:r>
+              <w:rPr>
+                <w:rFonts w:ascii="Consolas" w:hAnsi="Consolas" w:cs="Helvetica"/>
+                <w:sz w:val="24"/>
+                <w:szCs w:val="24"/>
+              </w:rPr>
+              <w:t>(</w:t>
+            </w:r>
+            <w:proofErr w:type="gramEnd"/>
+            <w:r>
+              <w:rPr>
+                <w:rFonts w:ascii="Consolas" w:hAnsi="Consolas" w:cs="Helvetica"/>
+                <w:sz w:val="24"/>
+                <w:szCs w:val="24"/>
+              </w:rPr>
+              <w:t xml:space="preserve">String number, </w:t>
+            </w:r>
+            <w:proofErr w:type="spellStart"/>
+            <w:r>
+              <w:rPr>
+                <w:rFonts w:ascii="Consolas" w:hAnsi="Consolas" w:cs="Helvetica"/>
+                <w:sz w:val="24"/>
+                <w:szCs w:val="24"/>
+              </w:rPr>
+              <w:t>BinaryOperator</w:t>
+            </w:r>
+            <w:proofErr w:type="spellEnd"/>
+            <w:r>
+              <w:rPr>
+                <w:rFonts w:ascii="Consolas" w:hAnsi="Consolas" w:cs="Helvetica"/>
+                <w:sz w:val="24"/>
+                <w:szCs w:val="24"/>
+              </w:rPr>
+              <w:t xml:space="preserve"> op, </w:t>
+            </w:r>
+            <w:proofErr w:type="spellStart"/>
+            <w:r>
+              <w:rPr>
+                <w:rFonts w:ascii="Consolas" w:hAnsi="Consolas" w:cs="Helvetica"/>
+                <w:sz w:val="24"/>
+                <w:szCs w:val="24"/>
+              </w:rPr>
+              <w:t>MathExpression</w:t>
+            </w:r>
+            <w:proofErr w:type="spellEnd"/>
+            <w:r>
+              <w:rPr>
+                <w:rFonts w:ascii="Consolas" w:hAnsi="Consolas" w:cs="Helvetica"/>
+                <w:sz w:val="24"/>
+                <w:szCs w:val="24"/>
+              </w:rPr>
+              <w:t xml:space="preserve"> exp) {</w:t>
             </w:r>
           </w:p>
           <w:p>
@@ -9574,7 +10541,45 @@
                 <w:sz w:val="24"/>
                 <w:szCs w:val="24"/>
               </w:rPr>
-              <w:t xml:space="preserve">        this.operandA = new MathExpression(number);</w:t>
+              <w:t xml:space="preserve">        </w:t>
+            </w:r>
+            <w:proofErr w:type="spellStart"/>
+            <w:proofErr w:type="gramStart"/>
+            <w:r>
+              <w:rPr>
+                <w:rFonts w:ascii="Consolas" w:hAnsi="Consolas" w:cs="Helvetica"/>
+                <w:sz w:val="24"/>
+                <w:szCs w:val="24"/>
+              </w:rPr>
+              <w:t>this.operandA</w:t>
+            </w:r>
+            <w:proofErr w:type="spellEnd"/>
+            <w:proofErr w:type="gramEnd"/>
+            <w:r>
+              <w:rPr>
+                <w:rFonts w:ascii="Consolas" w:hAnsi="Consolas" w:cs="Helvetica"/>
+                <w:sz w:val="24"/>
+                <w:szCs w:val="24"/>
+              </w:rPr>
+              <w:t xml:space="preserve"> = new </w:t>
+            </w:r>
+            <w:proofErr w:type="spellStart"/>
+            <w:r>
+              <w:rPr>
+                <w:rFonts w:ascii="Consolas" w:hAnsi="Consolas" w:cs="Helvetica"/>
+                <w:sz w:val="24"/>
+                <w:szCs w:val="24"/>
+              </w:rPr>
+              <w:t>MathExpression</w:t>
+            </w:r>
+            <w:proofErr w:type="spellEnd"/>
+            <w:r>
+              <w:rPr>
+                <w:rFonts w:ascii="Consolas" w:hAnsi="Consolas" w:cs="Helvetica"/>
+                <w:sz w:val="24"/>
+                <w:szCs w:val="24"/>
+              </w:rPr>
+              <w:t>(number);</w:t>
             </w:r>
           </w:p>
           <w:p>
@@ -9609,7 +10614,27 @@
                 <w:sz w:val="24"/>
                 <w:szCs w:val="24"/>
               </w:rPr>
-              <w:t xml:space="preserve">        this.operandB = exp;</w:t>
+              <w:t xml:space="preserve">        </w:t>
+            </w:r>
+            <w:proofErr w:type="spellStart"/>
+            <w:proofErr w:type="gramStart"/>
+            <w:r>
+              <w:rPr>
+                <w:rFonts w:ascii="Consolas" w:hAnsi="Consolas" w:cs="Helvetica"/>
+                <w:sz w:val="24"/>
+                <w:szCs w:val="24"/>
+              </w:rPr>
+              <w:t>this.operandB</w:t>
+            </w:r>
+            <w:proofErr w:type="spellEnd"/>
+            <w:proofErr w:type="gramEnd"/>
+            <w:r>
+              <w:rPr>
+                <w:rFonts w:ascii="Consolas" w:hAnsi="Consolas" w:cs="Helvetica"/>
+                <w:sz w:val="24"/>
+                <w:szCs w:val="24"/>
+              </w:rPr>
+              <w:t xml:space="preserve"> = exp;</w:t>
             </w:r>
           </w:p>
           <w:p>
@@ -9644,7 +10669,27 @@
                 <w:sz w:val="24"/>
                 <w:szCs w:val="24"/>
               </w:rPr>
-              <w:t xml:space="preserve">        this.operator = op;</w:t>
+              <w:t xml:space="preserve">        </w:t>
+            </w:r>
+            <w:proofErr w:type="spellStart"/>
+            <w:proofErr w:type="gramStart"/>
+            <w:r>
+              <w:rPr>
+                <w:rFonts w:ascii="Consolas" w:hAnsi="Consolas" w:cs="Helvetica"/>
+                <w:sz w:val="24"/>
+                <w:szCs w:val="24"/>
+              </w:rPr>
+              <w:t>this.operator</w:t>
+            </w:r>
+            <w:proofErr w:type="spellEnd"/>
+            <w:proofErr w:type="gramEnd"/>
+            <w:r>
+              <w:rPr>
+                <w:rFonts w:ascii="Consolas" w:hAnsi="Consolas" w:cs="Helvetica"/>
+                <w:sz w:val="24"/>
+                <w:szCs w:val="24"/>
+              </w:rPr>
+              <w:t xml:space="preserve"> = op;</w:t>
             </w:r>
           </w:p>
           <w:p>
@@ -9741,7 +10786,25 @@
                 <w:sz w:val="24"/>
                 <w:szCs w:val="24"/>
               </w:rPr>
-              <w:t xml:space="preserve">    @Priority(1)</w:t>
+              <w:t xml:space="preserve">    @</w:t>
+            </w:r>
+            <w:proofErr w:type="gramStart"/>
+            <w:r>
+              <w:rPr>
+                <w:rFonts w:ascii="Consolas" w:hAnsi="Consolas" w:cs="Helvetica"/>
+                <w:sz w:val="24"/>
+                <w:szCs w:val="24"/>
+              </w:rPr>
+              <w:t>Priority(</w:t>
+            </w:r>
+            <w:proofErr w:type="gramEnd"/>
+            <w:r>
+              <w:rPr>
+                <w:rFonts w:ascii="Consolas" w:hAnsi="Consolas" w:cs="Helvetica"/>
+                <w:sz w:val="24"/>
+                <w:szCs w:val="24"/>
+              </w:rPr>
+              <w:t>1)</w:t>
             </w:r>
           </w:p>
           <w:p>
@@ -9776,7 +10839,35 @@
                 <w:sz w:val="24"/>
                 <w:szCs w:val="24"/>
               </w:rPr>
-              <w:t xml:space="preserve">    public MathExpression(String number) {</w:t>
+              <w:t xml:space="preserve">    public </w:t>
+            </w:r>
+            <w:proofErr w:type="spellStart"/>
+            <w:proofErr w:type="gramStart"/>
+            <w:r>
+              <w:rPr>
+                <w:rFonts w:ascii="Consolas" w:hAnsi="Consolas" w:cs="Helvetica"/>
+                <w:sz w:val="24"/>
+                <w:szCs w:val="24"/>
+              </w:rPr>
+              <w:t>MathExpression</w:t>
+            </w:r>
+            <w:proofErr w:type="spellEnd"/>
+            <w:r>
+              <w:rPr>
+                <w:rFonts w:ascii="Consolas" w:hAnsi="Consolas" w:cs="Helvetica"/>
+                <w:sz w:val="24"/>
+                <w:szCs w:val="24"/>
+              </w:rPr>
+              <w:t>(</w:t>
+            </w:r>
+            <w:proofErr w:type="gramEnd"/>
+            <w:r>
+              <w:rPr>
+                <w:rFonts w:ascii="Consolas" w:hAnsi="Consolas" w:cs="Helvetica"/>
+                <w:sz w:val="24"/>
+                <w:szCs w:val="24"/>
+              </w:rPr>
+              <w:t>String number) {</w:t>
             </w:r>
           </w:p>
           <w:p>
@@ -9811,7 +10902,61 @@
                 <w:sz w:val="24"/>
                 <w:szCs w:val="24"/>
               </w:rPr>
-              <w:t xml:space="preserve">        this.value = number == null ? null : Integer.parseInt(number);</w:t>
+              <w:t xml:space="preserve">        </w:t>
+            </w:r>
+            <w:proofErr w:type="spellStart"/>
+            <w:r>
+              <w:rPr>
+                <w:rFonts w:ascii="Consolas" w:hAnsi="Consolas" w:cs="Helvetica"/>
+                <w:sz w:val="24"/>
+                <w:szCs w:val="24"/>
+              </w:rPr>
+              <w:t>this.value</w:t>
+            </w:r>
+            <w:proofErr w:type="spellEnd"/>
+            <w:r>
+              <w:rPr>
+                <w:rFonts w:ascii="Consolas" w:hAnsi="Consolas" w:cs="Helvetica"/>
+                <w:sz w:val="24"/>
+                <w:szCs w:val="24"/>
+              </w:rPr>
+              <w:t xml:space="preserve"> = number == </w:t>
+            </w:r>
+            <w:proofErr w:type="gramStart"/>
+            <w:r>
+              <w:rPr>
+                <w:rFonts w:ascii="Consolas" w:hAnsi="Consolas" w:cs="Helvetica"/>
+                <w:sz w:val="24"/>
+                <w:szCs w:val="24"/>
+              </w:rPr>
+              <w:t>null ?</w:t>
+            </w:r>
+            <w:proofErr w:type="gramEnd"/>
+            <w:r>
+              <w:rPr>
+                <w:rFonts w:ascii="Consolas" w:hAnsi="Consolas" w:cs="Helvetica"/>
+                <w:sz w:val="24"/>
+                <w:szCs w:val="24"/>
+              </w:rPr>
+              <w:t xml:space="preserve"> null : </w:t>
+            </w:r>
+            <w:proofErr w:type="spellStart"/>
+            <w:r>
+              <w:rPr>
+                <w:rFonts w:ascii="Consolas" w:hAnsi="Consolas" w:cs="Helvetica"/>
+                <w:sz w:val="24"/>
+                <w:szCs w:val="24"/>
+              </w:rPr>
+              <w:t>Integer.parseInt</w:t>
+            </w:r>
+            <w:proofErr w:type="spellEnd"/>
+            <w:r>
+              <w:rPr>
+                <w:rFonts w:ascii="Consolas" w:hAnsi="Consolas" w:cs="Helvetica"/>
+                <w:sz w:val="24"/>
+                <w:szCs w:val="24"/>
+              </w:rPr>
+              <w:t>(number);</w:t>
             </w:r>
           </w:p>
           <w:p>
@@ -9846,7 +10991,45 @@
                 <w:sz w:val="24"/>
                 <w:szCs w:val="24"/>
               </w:rPr>
-              <w:t xml:space="preserve">        this.operator = new BinaryOperator(null);</w:t>
+              <w:t xml:space="preserve">        </w:t>
+            </w:r>
+            <w:proofErr w:type="spellStart"/>
+            <w:proofErr w:type="gramStart"/>
+            <w:r>
+              <w:rPr>
+                <w:rFonts w:ascii="Consolas" w:hAnsi="Consolas" w:cs="Helvetica"/>
+                <w:sz w:val="24"/>
+                <w:szCs w:val="24"/>
+              </w:rPr>
+              <w:t>this.operator</w:t>
+            </w:r>
+            <w:proofErr w:type="spellEnd"/>
+            <w:proofErr w:type="gramEnd"/>
+            <w:r>
+              <w:rPr>
+                <w:rFonts w:ascii="Consolas" w:hAnsi="Consolas" w:cs="Helvetica"/>
+                <w:sz w:val="24"/>
+                <w:szCs w:val="24"/>
+              </w:rPr>
+              <w:t xml:space="preserve"> = new </w:t>
+            </w:r>
+            <w:proofErr w:type="spellStart"/>
+            <w:r>
+              <w:rPr>
+                <w:rFonts w:ascii="Consolas" w:hAnsi="Consolas" w:cs="Helvetica"/>
+                <w:sz w:val="24"/>
+                <w:szCs w:val="24"/>
+              </w:rPr>
+              <w:t>BinaryOperator</w:t>
+            </w:r>
+            <w:proofErr w:type="spellEnd"/>
+            <w:r>
+              <w:rPr>
+                <w:rFonts w:ascii="Consolas" w:hAnsi="Consolas" w:cs="Helvetica"/>
+                <w:sz w:val="24"/>
+                <w:szCs w:val="24"/>
+              </w:rPr>
+              <w:t>(null);</w:t>
             </w:r>
           </w:p>
           <w:p>
@@ -9922,7 +11105,31 @@
         </w:rPr>
       </w:pPr>
       <w:r>
-        <w:t xml:space="preserve">In our MathExpression class, we accepted a BinaryOperator as one of our grammar rule parameters. Now, we must define what that is. First, let’s add a token type for the operators we support (+,-,/,*). Once we define our token, we can accept it in a grammar rule. In our case, we define our grammar rule to only accept an operator. </w:t>
+        <w:t xml:space="preserve">In our </w:t>
+      </w:r>
+      <w:proofErr w:type="spellStart"/>
+      <w:r>
+        <w:t>MathExpression</w:t>
+      </w:r>
+      <w:proofErr w:type="spellEnd"/>
+      <w:r>
+        <w:t xml:space="preserve"> class, we accepted a </w:t>
+      </w:r>
+      <w:proofErr w:type="spellStart"/>
+      <w:r>
+        <w:t>BinaryOperator</w:t>
+      </w:r>
+      <w:proofErr w:type="spellEnd"/>
+      <w:r>
+        <w:t xml:space="preserve"> as one of our grammar rule parameters. Now, we must define what that is. First, let’s add a token type for the operators we support (</w:t>
+      </w:r>
+      <w:proofErr w:type="gramStart"/>
+      <w:r>
+        <w:t>+,-</w:t>
+      </w:r>
+      <w:proofErr w:type="gramEnd"/>
+      <w:r>
+        <w:t xml:space="preserve">,/,*). Once we define our token, we can accept it in a grammar rule. In our case, we define our grammar rule to only accept an operator. </w:t>
       </w:r>
     </w:p>
     <w:p>
@@ -10009,7 +11216,25 @@
                 <w:sz w:val="24"/>
                 <w:szCs w:val="24"/>
               </w:rPr>
-              <w:t>import edu.rit.gec8773.laps.annotation.GrammarRule;</w:t>
+              <w:t xml:space="preserve">import </w:t>
+            </w:r>
+            <w:proofErr w:type="gramStart"/>
+            <w:r>
+              <w:rPr>
+                <w:rFonts w:ascii="Consolas" w:hAnsi="Consolas" w:cs="Helvetica"/>
+                <w:sz w:val="24"/>
+                <w:szCs w:val="24"/>
+              </w:rPr>
+              <w:t>edu.rit.gec8773.laps</w:t>
+            </w:r>
+            <w:proofErr w:type="gramEnd"/>
+            <w:r>
+              <w:rPr>
+                <w:rFonts w:ascii="Consolas" w:hAnsi="Consolas" w:cs="Helvetica"/>
+                <w:sz w:val="24"/>
+                <w:szCs w:val="24"/>
+              </w:rPr>
+              <w:t>.annotation.GrammarRule;</w:t>
             </w:r>
           </w:p>
           <w:p>
@@ -10044,7 +11269,25 @@
                 <w:sz w:val="24"/>
                 <w:szCs w:val="24"/>
               </w:rPr>
-              <w:t>import edu.rit.gec8773.laps.annotation.Token;</w:t>
+              <w:t xml:space="preserve">import </w:t>
+            </w:r>
+            <w:proofErr w:type="gramStart"/>
+            <w:r>
+              <w:rPr>
+                <w:rFonts w:ascii="Consolas" w:hAnsi="Consolas" w:cs="Helvetica"/>
+                <w:sz w:val="24"/>
+                <w:szCs w:val="24"/>
+              </w:rPr>
+              <w:t>edu.rit.gec8773.laps</w:t>
+            </w:r>
+            <w:proofErr w:type="gramEnd"/>
+            <w:r>
+              <w:rPr>
+                <w:rFonts w:ascii="Consolas" w:hAnsi="Consolas" w:cs="Helvetica"/>
+                <w:sz w:val="24"/>
+                <w:szCs w:val="24"/>
+              </w:rPr>
+              <w:t>.annotation.Token;</w:t>
             </w:r>
           </w:p>
           <w:p>
@@ -10106,7 +11349,35 @@
                 <w:sz w:val="24"/>
                 <w:szCs w:val="24"/>
               </w:rPr>
-              <w:t>import java.util.Arrays;</w:t>
+              <w:t xml:space="preserve">import </w:t>
+            </w:r>
+            <w:proofErr w:type="spellStart"/>
+            <w:proofErr w:type="gramStart"/>
+            <w:r>
+              <w:rPr>
+                <w:rFonts w:ascii="Consolas" w:hAnsi="Consolas" w:cs="Helvetica"/>
+                <w:sz w:val="24"/>
+                <w:szCs w:val="24"/>
+              </w:rPr>
+              <w:t>java.util</w:t>
+            </w:r>
+            <w:proofErr w:type="gramEnd"/>
+            <w:r>
+              <w:rPr>
+                <w:rFonts w:ascii="Consolas" w:hAnsi="Consolas" w:cs="Helvetica"/>
+                <w:sz w:val="24"/>
+                <w:szCs w:val="24"/>
+              </w:rPr>
+              <w:t>.Arrays</w:t>
+            </w:r>
+            <w:proofErr w:type="spellEnd"/>
+            <w:r>
+              <w:rPr>
+                <w:rFonts w:ascii="Consolas" w:hAnsi="Consolas" w:cs="Helvetica"/>
+                <w:sz w:val="24"/>
+                <w:szCs w:val="24"/>
+              </w:rPr>
+              <w:t>;</w:t>
             </w:r>
           </w:p>
           <w:p>
@@ -10141,7 +11412,35 @@
                 <w:sz w:val="24"/>
                 <w:szCs w:val="24"/>
               </w:rPr>
-              <w:t>import java.util.Map;</w:t>
+              <w:t xml:space="preserve">import </w:t>
+            </w:r>
+            <w:proofErr w:type="spellStart"/>
+            <w:proofErr w:type="gramStart"/>
+            <w:r>
+              <w:rPr>
+                <w:rFonts w:ascii="Consolas" w:hAnsi="Consolas" w:cs="Helvetica"/>
+                <w:sz w:val="24"/>
+                <w:szCs w:val="24"/>
+              </w:rPr>
+              <w:t>java.util</w:t>
+            </w:r>
+            <w:proofErr w:type="gramEnd"/>
+            <w:r>
+              <w:rPr>
+                <w:rFonts w:ascii="Consolas" w:hAnsi="Consolas" w:cs="Helvetica"/>
+                <w:sz w:val="24"/>
+                <w:szCs w:val="24"/>
+              </w:rPr>
+              <w:t>.Map</w:t>
+            </w:r>
+            <w:proofErr w:type="spellEnd"/>
+            <w:r>
+              <w:rPr>
+                <w:rFonts w:ascii="Consolas" w:hAnsi="Consolas" w:cs="Helvetica"/>
+                <w:sz w:val="24"/>
+                <w:szCs w:val="24"/>
+              </w:rPr>
+              <w:t>;</w:t>
             </w:r>
           </w:p>
           <w:p>
@@ -10176,7 +11475,35 @@
                 <w:sz w:val="24"/>
                 <w:szCs w:val="24"/>
               </w:rPr>
-              <w:t>import java.util.function.BiFunction;</w:t>
+              <w:t xml:space="preserve">import </w:t>
+            </w:r>
+            <w:proofErr w:type="spellStart"/>
+            <w:proofErr w:type="gramStart"/>
+            <w:r>
+              <w:rPr>
+                <w:rFonts w:ascii="Consolas" w:hAnsi="Consolas" w:cs="Helvetica"/>
+                <w:sz w:val="24"/>
+                <w:szCs w:val="24"/>
+              </w:rPr>
+              <w:t>java.util</w:t>
+            </w:r>
+            <w:proofErr w:type="gramEnd"/>
+            <w:r>
+              <w:rPr>
+                <w:rFonts w:ascii="Consolas" w:hAnsi="Consolas" w:cs="Helvetica"/>
+                <w:sz w:val="24"/>
+                <w:szCs w:val="24"/>
+              </w:rPr>
+              <w:t>.function.BiFunction</w:t>
+            </w:r>
+            <w:proofErr w:type="spellEnd"/>
+            <w:r>
+              <w:rPr>
+                <w:rFonts w:ascii="Consolas" w:hAnsi="Consolas" w:cs="Helvetica"/>
+                <w:sz w:val="24"/>
+                <w:szCs w:val="24"/>
+              </w:rPr>
+              <w:t>;</w:t>
             </w:r>
           </w:p>
           <w:p>
@@ -10211,7 +11538,35 @@
                 <w:sz w:val="24"/>
                 <w:szCs w:val="24"/>
               </w:rPr>
-              <w:t>import java.util.function.Function;</w:t>
+              <w:t xml:space="preserve">import </w:t>
+            </w:r>
+            <w:proofErr w:type="spellStart"/>
+            <w:proofErr w:type="gramStart"/>
+            <w:r>
+              <w:rPr>
+                <w:rFonts w:ascii="Consolas" w:hAnsi="Consolas" w:cs="Helvetica"/>
+                <w:sz w:val="24"/>
+                <w:szCs w:val="24"/>
+              </w:rPr>
+              <w:t>java.util</w:t>
+            </w:r>
+            <w:proofErr w:type="gramEnd"/>
+            <w:r>
+              <w:rPr>
+                <w:rFonts w:ascii="Consolas" w:hAnsi="Consolas" w:cs="Helvetica"/>
+                <w:sz w:val="24"/>
+                <w:szCs w:val="24"/>
+              </w:rPr>
+              <w:t>.function.Function</w:t>
+            </w:r>
+            <w:proofErr w:type="spellEnd"/>
+            <w:r>
+              <w:rPr>
+                <w:rFonts w:ascii="Consolas" w:hAnsi="Consolas" w:cs="Helvetica"/>
+                <w:sz w:val="24"/>
+                <w:szCs w:val="24"/>
+              </w:rPr>
+              <w:t>;</w:t>
             </w:r>
           </w:p>
           <w:p>
@@ -10246,7 +11601,35 @@
                 <w:sz w:val="24"/>
                 <w:szCs w:val="24"/>
               </w:rPr>
-              <w:t>import java.util.stream.Collectors;</w:t>
+              <w:t xml:space="preserve">import </w:t>
+            </w:r>
+            <w:proofErr w:type="spellStart"/>
+            <w:proofErr w:type="gramStart"/>
+            <w:r>
+              <w:rPr>
+                <w:rFonts w:ascii="Consolas" w:hAnsi="Consolas" w:cs="Helvetica"/>
+                <w:sz w:val="24"/>
+                <w:szCs w:val="24"/>
+              </w:rPr>
+              <w:t>java.util</w:t>
+            </w:r>
+            <w:proofErr w:type="gramEnd"/>
+            <w:r>
+              <w:rPr>
+                <w:rFonts w:ascii="Consolas" w:hAnsi="Consolas" w:cs="Helvetica"/>
+                <w:sz w:val="24"/>
+                <w:szCs w:val="24"/>
+              </w:rPr>
+              <w:t>.stream.Collectors</w:t>
+            </w:r>
+            <w:proofErr w:type="spellEnd"/>
+            <w:r>
+              <w:rPr>
+                <w:rFonts w:ascii="Consolas" w:hAnsi="Consolas" w:cs="Helvetica"/>
+                <w:sz w:val="24"/>
+                <w:szCs w:val="24"/>
+              </w:rPr>
+              <w:t>;</w:t>
             </w:r>
           </w:p>
           <w:p>
@@ -10308,8 +11691,18 @@
                 <w:sz w:val="24"/>
                 <w:szCs w:val="24"/>
               </w:rPr>
-              <w:t>@GrammarRule</w:t>
-            </w:r>
+              <w:t>@</w:t>
+            </w:r>
+            <w:proofErr w:type="spellStart"/>
+            <w:r>
+              <w:rPr>
+                <w:rFonts w:ascii="Consolas" w:hAnsi="Consolas" w:cs="Helvetica"/>
+                <w:sz w:val="24"/>
+                <w:szCs w:val="24"/>
+              </w:rPr>
+              <w:t>GrammarRule</w:t>
+            </w:r>
+            <w:proofErr w:type="spellEnd"/>
           </w:p>
           <w:p>
             <w:pPr>
@@ -10343,7 +11736,43 @@
                 <w:sz w:val="24"/>
                 <w:szCs w:val="24"/>
               </w:rPr>
-              <w:t>public class BinaryOperator implements Comparable&lt;BinaryOperator&gt; {</w:t>
+              <w:t xml:space="preserve">public class </w:t>
+            </w:r>
+            <w:proofErr w:type="spellStart"/>
+            <w:r>
+              <w:rPr>
+                <w:rFonts w:ascii="Consolas" w:hAnsi="Consolas" w:cs="Helvetica"/>
+                <w:sz w:val="24"/>
+                <w:szCs w:val="24"/>
+              </w:rPr>
+              <w:t>BinaryOperator</w:t>
+            </w:r>
+            <w:proofErr w:type="spellEnd"/>
+            <w:r>
+              <w:rPr>
+                <w:rFonts w:ascii="Consolas" w:hAnsi="Consolas" w:cs="Helvetica"/>
+                <w:sz w:val="24"/>
+                <w:szCs w:val="24"/>
+              </w:rPr>
+              <w:t xml:space="preserve"> implements Comparable&lt;</w:t>
+            </w:r>
+            <w:proofErr w:type="spellStart"/>
+            <w:r>
+              <w:rPr>
+                <w:rFonts w:ascii="Consolas" w:hAnsi="Consolas" w:cs="Helvetica"/>
+                <w:sz w:val="24"/>
+                <w:szCs w:val="24"/>
+              </w:rPr>
+              <w:t>BinaryOperator</w:t>
+            </w:r>
+            <w:proofErr w:type="spellEnd"/>
+            <w:r>
+              <w:rPr>
+                <w:rFonts w:ascii="Consolas" w:hAnsi="Consolas" w:cs="Helvetica"/>
+                <w:sz w:val="24"/>
+                <w:szCs w:val="24"/>
+              </w:rPr>
+              <w:t>&gt; {</w:t>
             </w:r>
           </w:p>
           <w:p>
@@ -10483,7 +11912,25 @@
                 <w:sz w:val="24"/>
                 <w:szCs w:val="24"/>
               </w:rPr>
-              <w:t xml:space="preserve">    private final BinaryOperation operation;</w:t>
+              <w:t xml:space="preserve">    private final </w:t>
+            </w:r>
+            <w:proofErr w:type="spellStart"/>
+            <w:r>
+              <w:rPr>
+                <w:rFonts w:ascii="Consolas" w:hAnsi="Consolas" w:cs="Helvetica"/>
+                <w:sz w:val="24"/>
+                <w:szCs w:val="24"/>
+              </w:rPr>
+              <w:t>BinaryOperation</w:t>
+            </w:r>
+            <w:proofErr w:type="spellEnd"/>
+            <w:r>
+              <w:rPr>
+                <w:rFonts w:ascii="Consolas" w:hAnsi="Consolas" w:cs="Helvetica"/>
+                <w:sz w:val="24"/>
+                <w:szCs w:val="24"/>
+              </w:rPr>
+              <w:t xml:space="preserve"> operation;</w:t>
             </w:r>
           </w:p>
           <w:p>
@@ -10545,7 +11992,35 @@
                 <w:sz w:val="24"/>
                 <w:szCs w:val="24"/>
               </w:rPr>
-              <w:t xml:space="preserve">    public BinaryOperator(String operator) {</w:t>
+              <w:t xml:space="preserve">    public </w:t>
+            </w:r>
+            <w:proofErr w:type="spellStart"/>
+            <w:proofErr w:type="gramStart"/>
+            <w:r>
+              <w:rPr>
+                <w:rFonts w:ascii="Consolas" w:hAnsi="Consolas" w:cs="Helvetica"/>
+                <w:sz w:val="24"/>
+                <w:szCs w:val="24"/>
+              </w:rPr>
+              <w:t>BinaryOperator</w:t>
+            </w:r>
+            <w:proofErr w:type="spellEnd"/>
+            <w:r>
+              <w:rPr>
+                <w:rFonts w:ascii="Consolas" w:hAnsi="Consolas" w:cs="Helvetica"/>
+                <w:sz w:val="24"/>
+                <w:szCs w:val="24"/>
+              </w:rPr>
+              <w:t>(</w:t>
+            </w:r>
+            <w:proofErr w:type="gramEnd"/>
+            <w:r>
+              <w:rPr>
+                <w:rFonts w:ascii="Consolas" w:hAnsi="Consolas" w:cs="Helvetica"/>
+                <w:sz w:val="24"/>
+                <w:szCs w:val="24"/>
+              </w:rPr>
+              <w:t>String operator) {</w:t>
             </w:r>
           </w:p>
           <w:p>
@@ -10580,7 +12055,27 @@
                 <w:sz w:val="24"/>
                 <w:szCs w:val="24"/>
               </w:rPr>
-              <w:t xml:space="preserve">        this.operation = </w:t>
+              <w:t xml:space="preserve">        </w:t>
+            </w:r>
+            <w:proofErr w:type="spellStart"/>
+            <w:proofErr w:type="gramStart"/>
+            <w:r>
+              <w:rPr>
+                <w:rFonts w:ascii="Consolas" w:hAnsi="Consolas" w:cs="Helvetica"/>
+                <w:sz w:val="24"/>
+                <w:szCs w:val="24"/>
+              </w:rPr>
+              <w:t>this.operation</w:t>
+            </w:r>
+            <w:proofErr w:type="spellEnd"/>
+            <w:proofErr w:type="gramEnd"/>
+            <w:r>
+              <w:rPr>
+                <w:rFonts w:ascii="Consolas" w:hAnsi="Consolas" w:cs="Helvetica"/>
+                <w:sz w:val="24"/>
+                <w:szCs w:val="24"/>
+              </w:rPr>
+              <w:t xml:space="preserve"> = </w:t>
             </w:r>
             <w:r>
               <w:rPr>
@@ -10654,13 +12149,23 @@
               </w:rPr>
               <w:tab/>
             </w:r>
-            <w:r>
-              <w:rPr>
-                <w:rFonts w:ascii="Consolas" w:hAnsi="Consolas" w:cs="Helvetica"/>
-                <w:sz w:val="24"/>
-                <w:szCs w:val="24"/>
-              </w:rPr>
-              <w:t>BinaryOperation.operations.get(operator);</w:t>
+            <w:proofErr w:type="spellStart"/>
+            <w:r>
+              <w:rPr>
+                <w:rFonts w:ascii="Consolas" w:hAnsi="Consolas" w:cs="Helvetica"/>
+                <w:sz w:val="24"/>
+                <w:szCs w:val="24"/>
+              </w:rPr>
+              <w:t>BinaryOperation.operations.get</w:t>
+            </w:r>
+            <w:proofErr w:type="spellEnd"/>
+            <w:r>
+              <w:rPr>
+                <w:rFonts w:ascii="Consolas" w:hAnsi="Consolas" w:cs="Helvetica"/>
+                <w:sz w:val="24"/>
+                <w:szCs w:val="24"/>
+              </w:rPr>
+              <w:t>(operator);</w:t>
             </w:r>
           </w:p>
           <w:p>
@@ -10740,7 +12245,21 @@
     </w:p>
     <w:p>
       <w:r>
-        <w:t>Let’s start out by defining our operations in an enum. The first parameter is the operator’s symbol; the second is the priority of the operation (smaller number means higher priority); the last is a function which takes in two integers and returns their result in whichever operation they are preforming.</w:t>
+        <w:t xml:space="preserve">Let’s start out by defining our operations in an </w:t>
+      </w:r>
+      <w:proofErr w:type="spellStart"/>
+      <w:r>
+        <w:t>enum</w:t>
+      </w:r>
+      <w:proofErr w:type="spellEnd"/>
+      <w:r>
+        <w:t>. The first parameter is the operator’s symbol; the second is the priority of the operation (smaller number means higher priority); the last is a function which takes in two integers and returns their result in whichever operation they are p</w:t>
+      </w:r>
+      <w:r>
+        <w:t>er</w:t>
+      </w:r>
+      <w:r>
+        <w:t>forming.</w:t>
       </w:r>
     </w:p>
     <w:p>
@@ -10855,7 +12374,43 @@
                 <w:sz w:val="24"/>
                 <w:szCs w:val="24"/>
               </w:rPr>
-              <w:t xml:space="preserve">    private enum BinaryOperation {</w:t>
+              <w:t xml:space="preserve">    private </w:t>
+            </w:r>
+            <w:proofErr w:type="spellStart"/>
+            <w:r>
+              <w:rPr>
+                <w:rFonts w:ascii="Consolas" w:hAnsi="Consolas" w:cs="Helvetica"/>
+                <w:sz w:val="24"/>
+                <w:szCs w:val="24"/>
+              </w:rPr>
+              <w:t>enum</w:t>
+            </w:r>
+            <w:proofErr w:type="spellEnd"/>
+            <w:r>
+              <w:rPr>
+                <w:rFonts w:ascii="Consolas" w:hAnsi="Consolas" w:cs="Helvetica"/>
+                <w:sz w:val="24"/>
+                <w:szCs w:val="24"/>
+              </w:rPr>
+              <w:t xml:space="preserve"> </w:t>
+            </w:r>
+            <w:proofErr w:type="spellStart"/>
+            <w:r>
+              <w:rPr>
+                <w:rFonts w:ascii="Consolas" w:hAnsi="Consolas" w:cs="Helvetica"/>
+                <w:sz w:val="24"/>
+                <w:szCs w:val="24"/>
+              </w:rPr>
+              <w:t>BinaryOperation</w:t>
+            </w:r>
+            <w:proofErr w:type="spellEnd"/>
+            <w:r>
+              <w:rPr>
+                <w:rFonts w:ascii="Consolas" w:hAnsi="Consolas" w:cs="Helvetica"/>
+                <w:sz w:val="24"/>
+                <w:szCs w:val="24"/>
+              </w:rPr>
+              <w:t xml:space="preserve"> {</w:t>
             </w:r>
           </w:p>
           <w:p>
@@ -10890,7 +12445,25 @@
                 <w:sz w:val="24"/>
                 <w:szCs w:val="24"/>
               </w:rPr>
-              <w:t xml:space="preserve">        ADDITION("+", 2, Integer::sum),</w:t>
+              <w:t xml:space="preserve">        </w:t>
+            </w:r>
+            <w:proofErr w:type="gramStart"/>
+            <w:r>
+              <w:rPr>
+                <w:rFonts w:ascii="Consolas" w:hAnsi="Consolas" w:cs="Helvetica"/>
+                <w:sz w:val="24"/>
+                <w:szCs w:val="24"/>
+              </w:rPr>
+              <w:t>ADDITION(</w:t>
+            </w:r>
+            <w:proofErr w:type="gramEnd"/>
+            <w:r>
+              <w:rPr>
+                <w:rFonts w:ascii="Consolas" w:hAnsi="Consolas" w:cs="Helvetica"/>
+                <w:sz w:val="24"/>
+                <w:szCs w:val="24"/>
+              </w:rPr>
+              <w:t>"+", 2, Integer::sum),</w:t>
             </w:r>
           </w:p>
           <w:p>
@@ -10925,7 +12498,43 @@
                 <w:sz w:val="24"/>
                 <w:szCs w:val="24"/>
               </w:rPr>
-              <w:t xml:space="preserve">        SUBTRACT("-", 2, (a,b) -&gt; a-b),</w:t>
+              <w:t xml:space="preserve">        </w:t>
+            </w:r>
+            <w:proofErr w:type="gramStart"/>
+            <w:r>
+              <w:rPr>
+                <w:rFonts w:ascii="Consolas" w:hAnsi="Consolas" w:cs="Helvetica"/>
+                <w:sz w:val="24"/>
+                <w:szCs w:val="24"/>
+              </w:rPr>
+              <w:t>SUBTRACT(</w:t>
+            </w:r>
+            <w:proofErr w:type="gramEnd"/>
+            <w:r>
+              <w:rPr>
+                <w:rFonts w:ascii="Consolas" w:hAnsi="Consolas" w:cs="Helvetica"/>
+                <w:sz w:val="24"/>
+                <w:szCs w:val="24"/>
+              </w:rPr>
+              <w:t>"-", 2, (</w:t>
+            </w:r>
+            <w:proofErr w:type="spellStart"/>
+            <w:r>
+              <w:rPr>
+                <w:rFonts w:ascii="Consolas" w:hAnsi="Consolas" w:cs="Helvetica"/>
+                <w:sz w:val="24"/>
+                <w:szCs w:val="24"/>
+              </w:rPr>
+              <w:t>a,b</w:t>
+            </w:r>
+            <w:proofErr w:type="spellEnd"/>
+            <w:r>
+              <w:rPr>
+                <w:rFonts w:ascii="Consolas" w:hAnsi="Consolas" w:cs="Helvetica"/>
+                <w:sz w:val="24"/>
+                <w:szCs w:val="24"/>
+              </w:rPr>
+              <w:t>) -&gt; a-b),</w:t>
             </w:r>
           </w:p>
           <w:p>
@@ -10960,7 +12569,43 @@
                 <w:sz w:val="24"/>
                 <w:szCs w:val="24"/>
               </w:rPr>
-              <w:t xml:space="preserve">        MULTIPLY("*", 1, (a,b) -&gt; a*b),</w:t>
+              <w:t xml:space="preserve">        </w:t>
+            </w:r>
+            <w:proofErr w:type="gramStart"/>
+            <w:r>
+              <w:rPr>
+                <w:rFonts w:ascii="Consolas" w:hAnsi="Consolas" w:cs="Helvetica"/>
+                <w:sz w:val="24"/>
+                <w:szCs w:val="24"/>
+              </w:rPr>
+              <w:t>MULTIPLY(</w:t>
+            </w:r>
+            <w:proofErr w:type="gramEnd"/>
+            <w:r>
+              <w:rPr>
+                <w:rFonts w:ascii="Consolas" w:hAnsi="Consolas" w:cs="Helvetica"/>
+                <w:sz w:val="24"/>
+                <w:szCs w:val="24"/>
+              </w:rPr>
+              <w:t>"*", 1, (</w:t>
+            </w:r>
+            <w:proofErr w:type="spellStart"/>
+            <w:r>
+              <w:rPr>
+                <w:rFonts w:ascii="Consolas" w:hAnsi="Consolas" w:cs="Helvetica"/>
+                <w:sz w:val="24"/>
+                <w:szCs w:val="24"/>
+              </w:rPr>
+              <w:t>a,b</w:t>
+            </w:r>
+            <w:proofErr w:type="spellEnd"/>
+            <w:r>
+              <w:rPr>
+                <w:rFonts w:ascii="Consolas" w:hAnsi="Consolas" w:cs="Helvetica"/>
+                <w:sz w:val="24"/>
+                <w:szCs w:val="24"/>
+              </w:rPr>
+              <w:t>) -&gt; a*b),</w:t>
             </w:r>
           </w:p>
           <w:p>
@@ -10995,7 +12640,43 @@
                 <w:sz w:val="24"/>
                 <w:szCs w:val="24"/>
               </w:rPr>
-              <w:t xml:space="preserve">        DIVIDE("/", 1, (a,b) -&gt; a/b),</w:t>
+              <w:t xml:space="preserve">        </w:t>
+            </w:r>
+            <w:proofErr w:type="gramStart"/>
+            <w:r>
+              <w:rPr>
+                <w:rFonts w:ascii="Consolas" w:hAnsi="Consolas" w:cs="Helvetica"/>
+                <w:sz w:val="24"/>
+                <w:szCs w:val="24"/>
+              </w:rPr>
+              <w:t>DIVIDE(</w:t>
+            </w:r>
+            <w:proofErr w:type="gramEnd"/>
+            <w:r>
+              <w:rPr>
+                <w:rFonts w:ascii="Consolas" w:hAnsi="Consolas" w:cs="Helvetica"/>
+                <w:sz w:val="24"/>
+                <w:szCs w:val="24"/>
+              </w:rPr>
+              <w:t>"/", 1, (</w:t>
+            </w:r>
+            <w:proofErr w:type="spellStart"/>
+            <w:r>
+              <w:rPr>
+                <w:rFonts w:ascii="Consolas" w:hAnsi="Consolas" w:cs="Helvetica"/>
+                <w:sz w:val="24"/>
+                <w:szCs w:val="24"/>
+              </w:rPr>
+              <w:t>a,b</w:t>
+            </w:r>
+            <w:proofErr w:type="spellEnd"/>
+            <w:r>
+              <w:rPr>
+                <w:rFonts w:ascii="Consolas" w:hAnsi="Consolas" w:cs="Helvetica"/>
+                <w:sz w:val="24"/>
+                <w:szCs w:val="24"/>
+              </w:rPr>
+              <w:t>) -&gt; a/b),</w:t>
             </w:r>
           </w:p>
           <w:p>
@@ -11030,7 +12711,25 @@
                 <w:sz w:val="24"/>
                 <w:szCs w:val="24"/>
               </w:rPr>
-              <w:t xml:space="preserve">        NUMBER(null, 0, null);</w:t>
+              <w:t xml:space="preserve">        </w:t>
+            </w:r>
+            <w:proofErr w:type="gramStart"/>
+            <w:r>
+              <w:rPr>
+                <w:rFonts w:ascii="Consolas" w:hAnsi="Consolas" w:cs="Helvetica"/>
+                <w:sz w:val="24"/>
+                <w:szCs w:val="24"/>
+              </w:rPr>
+              <w:t>NUMBER(</w:t>
+            </w:r>
+            <w:proofErr w:type="gramEnd"/>
+            <w:r>
+              <w:rPr>
+                <w:rFonts w:ascii="Consolas" w:hAnsi="Consolas" w:cs="Helvetica"/>
+                <w:sz w:val="24"/>
+                <w:szCs w:val="24"/>
+              </w:rPr>
+              <w:t>null, 0, null);</w:t>
             </w:r>
           </w:p>
           <w:p>
@@ -11119,7 +12818,25 @@
                 <w:sz w:val="24"/>
                 <w:szCs w:val="24"/>
               </w:rPr>
-              <w:t xml:space="preserve">        public static final Map&lt;String, BinaryOperation&gt; </w:t>
+              <w:t xml:space="preserve">        public static final Map&lt;String, </w:t>
+            </w:r>
+            <w:proofErr w:type="spellStart"/>
+            <w:r>
+              <w:rPr>
+                <w:rFonts w:ascii="Consolas" w:hAnsi="Consolas" w:cs="Helvetica"/>
+                <w:sz w:val="24"/>
+                <w:szCs w:val="24"/>
+              </w:rPr>
+              <w:t>BinaryOperation</w:t>
+            </w:r>
+            <w:proofErr w:type="spellEnd"/>
+            <w:r>
+              <w:rPr>
+                <w:rFonts w:ascii="Consolas" w:hAnsi="Consolas" w:cs="Helvetica"/>
+                <w:sz w:val="24"/>
+                <w:szCs w:val="24"/>
+              </w:rPr>
+              <w:t xml:space="preserve">&gt; </w:t>
             </w:r>
             <w:r>
               <w:rPr>
@@ -11186,7 +12903,43 @@
                 <w:sz w:val="24"/>
                 <w:szCs w:val="24"/>
               </w:rPr>
-              <w:t xml:space="preserve">                Arrays.stream(BinaryOperation.values())</w:t>
+              <w:t xml:space="preserve">                </w:t>
+            </w:r>
+            <w:proofErr w:type="spellStart"/>
+            <w:r>
+              <w:rPr>
+                <w:rFonts w:ascii="Consolas" w:hAnsi="Consolas" w:cs="Helvetica"/>
+                <w:sz w:val="24"/>
+                <w:szCs w:val="24"/>
+              </w:rPr>
+              <w:t>Arrays.stream</w:t>
+            </w:r>
+            <w:proofErr w:type="spellEnd"/>
+            <w:r>
+              <w:rPr>
+                <w:rFonts w:ascii="Consolas" w:hAnsi="Consolas" w:cs="Helvetica"/>
+                <w:sz w:val="24"/>
+                <w:szCs w:val="24"/>
+              </w:rPr>
+              <w:t>(</w:t>
+            </w:r>
+            <w:proofErr w:type="spellStart"/>
+            <w:r>
+              <w:rPr>
+                <w:rFonts w:ascii="Consolas" w:hAnsi="Consolas" w:cs="Helvetica"/>
+                <w:sz w:val="24"/>
+                <w:szCs w:val="24"/>
+              </w:rPr>
+              <w:t>BinaryOperation.values</w:t>
+            </w:r>
+            <w:proofErr w:type="spellEnd"/>
+            <w:r>
+              <w:rPr>
+                <w:rFonts w:ascii="Consolas" w:hAnsi="Consolas" w:cs="Helvetica"/>
+                <w:sz w:val="24"/>
+                <w:szCs w:val="24"/>
+              </w:rPr>
+              <w:t>())</w:t>
             </w:r>
           </w:p>
           <w:p>
@@ -11221,7 +12974,43 @@
                 <w:sz w:val="24"/>
                 <w:szCs w:val="24"/>
               </w:rPr>
-              <w:t xml:space="preserve">                      .collect(Collectors.toMap(</w:t>
+              <w:t xml:space="preserve">                      </w:t>
+            </w:r>
+            <w:proofErr w:type="gramStart"/>
+            <w:r>
+              <w:rPr>
+                <w:rFonts w:ascii="Consolas" w:hAnsi="Consolas" w:cs="Helvetica"/>
+                <w:sz w:val="24"/>
+                <w:szCs w:val="24"/>
+              </w:rPr>
+              <w:t>.collect</w:t>
+            </w:r>
+            <w:proofErr w:type="gramEnd"/>
+            <w:r>
+              <w:rPr>
+                <w:rFonts w:ascii="Consolas" w:hAnsi="Consolas" w:cs="Helvetica"/>
+                <w:sz w:val="24"/>
+                <w:szCs w:val="24"/>
+              </w:rPr>
+              <w:t>(</w:t>
+            </w:r>
+            <w:proofErr w:type="spellStart"/>
+            <w:r>
+              <w:rPr>
+                <w:rFonts w:ascii="Consolas" w:hAnsi="Consolas" w:cs="Helvetica"/>
+                <w:sz w:val="24"/>
+                <w:szCs w:val="24"/>
+              </w:rPr>
+              <w:t>Collectors.toMap</w:t>
+            </w:r>
+            <w:proofErr w:type="spellEnd"/>
+            <w:r>
+              <w:rPr>
+                <w:rFonts w:ascii="Consolas" w:hAnsi="Consolas" w:cs="Helvetica"/>
+                <w:sz w:val="24"/>
+                <w:szCs w:val="24"/>
+              </w:rPr>
+              <w:t>(</w:t>
             </w:r>
           </w:p>
           <w:p>
@@ -11256,7 +13045,25 @@
                 <w:sz w:val="24"/>
                 <w:szCs w:val="24"/>
               </w:rPr>
-              <w:t xml:space="preserve">                              binaryOperation -&gt; </w:t>
+              <w:t xml:space="preserve">                              </w:t>
+            </w:r>
+            <w:proofErr w:type="spellStart"/>
+            <w:r>
+              <w:rPr>
+                <w:rFonts w:ascii="Consolas" w:hAnsi="Consolas" w:cs="Helvetica"/>
+                <w:sz w:val="24"/>
+                <w:szCs w:val="24"/>
+              </w:rPr>
+              <w:t>binaryOperation</w:t>
+            </w:r>
+            <w:proofErr w:type="spellEnd"/>
+            <w:r>
+              <w:rPr>
+                <w:rFonts w:ascii="Consolas" w:hAnsi="Consolas" w:cs="Helvetica"/>
+                <w:sz w:val="24"/>
+                <w:szCs w:val="24"/>
+              </w:rPr>
+              <w:t xml:space="preserve"> -&gt; </w:t>
             </w:r>
             <w:r>
               <w:rPr>
@@ -11338,13 +13145,23 @@
               </w:rPr>
               <w:tab/>
             </w:r>
-            <w:r>
-              <w:rPr>
-                <w:rFonts w:ascii="Consolas" w:hAnsi="Consolas" w:cs="Helvetica"/>
-                <w:sz w:val="24"/>
-                <w:szCs w:val="24"/>
-              </w:rPr>
-              <w:t>binaryOperation.symbol,</w:t>
+            <w:proofErr w:type="spellStart"/>
+            <w:r>
+              <w:rPr>
+                <w:rFonts w:ascii="Consolas" w:hAnsi="Consolas" w:cs="Helvetica"/>
+                <w:sz w:val="24"/>
+                <w:szCs w:val="24"/>
+              </w:rPr>
+              <w:t>binaryOperation.symbol</w:t>
+            </w:r>
+            <w:proofErr w:type="spellEnd"/>
+            <w:r>
+              <w:rPr>
+                <w:rFonts w:ascii="Consolas" w:hAnsi="Consolas" w:cs="Helvetica"/>
+                <w:sz w:val="24"/>
+                <w:szCs w:val="24"/>
+              </w:rPr>
+              <w:t>,</w:t>
             </w:r>
           </w:p>
           <w:p>
@@ -11379,7 +13196,25 @@
                 <w:sz w:val="24"/>
                 <w:szCs w:val="24"/>
               </w:rPr>
-              <w:t xml:space="preserve">                              Function.identity()</w:t>
+              <w:t xml:space="preserve">                              </w:t>
+            </w:r>
+            <w:proofErr w:type="spellStart"/>
+            <w:r>
+              <w:rPr>
+                <w:rFonts w:ascii="Consolas" w:hAnsi="Consolas" w:cs="Helvetica"/>
+                <w:sz w:val="24"/>
+                <w:szCs w:val="24"/>
+              </w:rPr>
+              <w:t>Function.identity</w:t>
+            </w:r>
+            <w:proofErr w:type="spellEnd"/>
+            <w:r>
+              <w:rPr>
+                <w:rFonts w:ascii="Consolas" w:hAnsi="Consolas" w:cs="Helvetica"/>
+                <w:sz w:val="24"/>
+                <w:szCs w:val="24"/>
+              </w:rPr>
+              <w:t>()</w:t>
             </w:r>
           </w:p>
           <w:p>
@@ -11546,7 +13381,25 @@
                 <w:sz w:val="24"/>
                 <w:szCs w:val="24"/>
               </w:rPr>
-              <w:t xml:space="preserve">        public final BiFunction&lt;Integer, Integer, Integer&gt; computer;</w:t>
+              <w:t xml:space="preserve">        public final </w:t>
+            </w:r>
+            <w:proofErr w:type="spellStart"/>
+            <w:r>
+              <w:rPr>
+                <w:rFonts w:ascii="Consolas" w:hAnsi="Consolas" w:cs="Helvetica"/>
+                <w:sz w:val="24"/>
+                <w:szCs w:val="24"/>
+              </w:rPr>
+              <w:t>BiFunction</w:t>
+            </w:r>
+            <w:proofErr w:type="spellEnd"/>
+            <w:r>
+              <w:rPr>
+                <w:rFonts w:ascii="Consolas" w:hAnsi="Consolas" w:cs="Helvetica"/>
+                <w:sz w:val="24"/>
+                <w:szCs w:val="24"/>
+              </w:rPr>
+              <w:t>&lt;Integer, Integer, Integer&gt; computer;</w:t>
             </w:r>
           </w:p>
           <w:p>
@@ -11608,7 +13461,35 @@
                 <w:sz w:val="24"/>
                 <w:szCs w:val="24"/>
               </w:rPr>
-              <w:t xml:space="preserve">        BinaryOperation(String symbol, int priority, </w:t>
+              <w:t xml:space="preserve">        </w:t>
+            </w:r>
+            <w:proofErr w:type="spellStart"/>
+            <w:proofErr w:type="gramStart"/>
+            <w:r>
+              <w:rPr>
+                <w:rFonts w:ascii="Consolas" w:hAnsi="Consolas" w:cs="Helvetica"/>
+                <w:sz w:val="24"/>
+                <w:szCs w:val="24"/>
+              </w:rPr>
+              <w:t>BinaryOperation</w:t>
+            </w:r>
+            <w:proofErr w:type="spellEnd"/>
+            <w:r>
+              <w:rPr>
+                <w:rFonts w:ascii="Consolas" w:hAnsi="Consolas" w:cs="Helvetica"/>
+                <w:sz w:val="24"/>
+                <w:szCs w:val="24"/>
+              </w:rPr>
+              <w:t>(</w:t>
+            </w:r>
+            <w:proofErr w:type="gramEnd"/>
+            <w:r>
+              <w:rPr>
+                <w:rFonts w:ascii="Consolas" w:hAnsi="Consolas" w:cs="Helvetica"/>
+                <w:sz w:val="24"/>
+                <w:szCs w:val="24"/>
+              </w:rPr>
+              <w:t xml:space="preserve">String symbol, int priority, </w:t>
             </w:r>
             <w:r>
               <w:rPr>
@@ -11642,13 +13523,23 @@
               </w:rPr>
               <w:tab/>
             </w:r>
-            <w:r>
-              <w:rPr>
-                <w:rFonts w:ascii="Consolas" w:hAnsi="Consolas" w:cs="Helvetica"/>
-                <w:sz w:val="24"/>
-                <w:szCs w:val="24"/>
-              </w:rPr>
-              <w:t>BiFunction&lt;Integer, Integer, Integer&gt; computer) {</w:t>
+            <w:proofErr w:type="spellStart"/>
+            <w:r>
+              <w:rPr>
+                <w:rFonts w:ascii="Consolas" w:hAnsi="Consolas" w:cs="Helvetica"/>
+                <w:sz w:val="24"/>
+                <w:szCs w:val="24"/>
+              </w:rPr>
+              <w:t>BiFunction</w:t>
+            </w:r>
+            <w:proofErr w:type="spellEnd"/>
+            <w:r>
+              <w:rPr>
+                <w:rFonts w:ascii="Consolas" w:hAnsi="Consolas" w:cs="Helvetica"/>
+                <w:sz w:val="24"/>
+                <w:szCs w:val="24"/>
+              </w:rPr>
+              <w:t>&lt;Integer, Integer, Integer&gt; computer) {</w:t>
             </w:r>
           </w:p>
           <w:p>
@@ -11683,7 +13574,27 @@
                 <w:sz w:val="24"/>
                 <w:szCs w:val="24"/>
               </w:rPr>
-              <w:t xml:space="preserve">            this.symbol = symbol;</w:t>
+              <w:t xml:space="preserve">            </w:t>
+            </w:r>
+            <w:proofErr w:type="spellStart"/>
+            <w:proofErr w:type="gramStart"/>
+            <w:r>
+              <w:rPr>
+                <w:rFonts w:ascii="Consolas" w:hAnsi="Consolas" w:cs="Helvetica"/>
+                <w:sz w:val="24"/>
+                <w:szCs w:val="24"/>
+              </w:rPr>
+              <w:t>this.symbol</w:t>
+            </w:r>
+            <w:proofErr w:type="spellEnd"/>
+            <w:proofErr w:type="gramEnd"/>
+            <w:r>
+              <w:rPr>
+                <w:rFonts w:ascii="Consolas" w:hAnsi="Consolas" w:cs="Helvetica"/>
+                <w:sz w:val="24"/>
+                <w:szCs w:val="24"/>
+              </w:rPr>
+              <w:t xml:space="preserve"> = symbol;</w:t>
             </w:r>
           </w:p>
           <w:p>
@@ -11718,7 +13629,27 @@
                 <w:sz w:val="24"/>
                 <w:szCs w:val="24"/>
               </w:rPr>
-              <w:t xml:space="preserve">            this.priority = priority;</w:t>
+              <w:t xml:space="preserve">            </w:t>
+            </w:r>
+            <w:proofErr w:type="spellStart"/>
+            <w:proofErr w:type="gramStart"/>
+            <w:r>
+              <w:rPr>
+                <w:rFonts w:ascii="Consolas" w:hAnsi="Consolas" w:cs="Helvetica"/>
+                <w:sz w:val="24"/>
+                <w:szCs w:val="24"/>
+              </w:rPr>
+              <w:t>this.priority</w:t>
+            </w:r>
+            <w:proofErr w:type="spellEnd"/>
+            <w:proofErr w:type="gramEnd"/>
+            <w:r>
+              <w:rPr>
+                <w:rFonts w:ascii="Consolas" w:hAnsi="Consolas" w:cs="Helvetica"/>
+                <w:sz w:val="24"/>
+                <w:szCs w:val="24"/>
+              </w:rPr>
+              <w:t xml:space="preserve"> = priority;</w:t>
             </w:r>
           </w:p>
           <w:p>
@@ -11753,7 +13684,27 @@
                 <w:sz w:val="24"/>
                 <w:szCs w:val="24"/>
               </w:rPr>
-              <w:t xml:space="preserve">            this.computer = computer;</w:t>
+              <w:t xml:space="preserve">            </w:t>
+            </w:r>
+            <w:proofErr w:type="spellStart"/>
+            <w:proofErr w:type="gramStart"/>
+            <w:r>
+              <w:rPr>
+                <w:rFonts w:ascii="Consolas" w:hAnsi="Consolas" w:cs="Helvetica"/>
+                <w:sz w:val="24"/>
+                <w:szCs w:val="24"/>
+              </w:rPr>
+              <w:t>this.computer</w:t>
+            </w:r>
+            <w:proofErr w:type="spellEnd"/>
+            <w:proofErr w:type="gramEnd"/>
+            <w:r>
+              <w:rPr>
+                <w:rFonts w:ascii="Consolas" w:hAnsi="Consolas" w:cs="Helvetica"/>
+                <w:sz w:val="24"/>
+                <w:szCs w:val="24"/>
+              </w:rPr>
+              <w:t xml:space="preserve"> = computer;</w:t>
             </w:r>
           </w:p>
           <w:p>
@@ -11920,7 +13871,35 @@
                 <w:sz w:val="24"/>
                 <w:szCs w:val="24"/>
               </w:rPr>
-              <w:t xml:space="preserve">    public String toString() {</w:t>
+              <w:t xml:space="preserve">    public String </w:t>
+            </w:r>
+            <w:proofErr w:type="spellStart"/>
+            <w:proofErr w:type="gramStart"/>
+            <w:r>
+              <w:rPr>
+                <w:rFonts w:ascii="Consolas" w:hAnsi="Consolas" w:cs="Helvetica"/>
+                <w:sz w:val="24"/>
+                <w:szCs w:val="24"/>
+              </w:rPr>
+              <w:t>toString</w:t>
+            </w:r>
+            <w:proofErr w:type="spellEnd"/>
+            <w:r>
+              <w:rPr>
+                <w:rFonts w:ascii="Consolas" w:hAnsi="Consolas" w:cs="Helvetica"/>
+                <w:sz w:val="24"/>
+                <w:szCs w:val="24"/>
+              </w:rPr>
+              <w:t>(</w:t>
+            </w:r>
+            <w:proofErr w:type="gramEnd"/>
+            <w:r>
+              <w:rPr>
+                <w:rFonts w:ascii="Consolas" w:hAnsi="Consolas" w:cs="Helvetica"/>
+                <w:sz w:val="24"/>
+                <w:szCs w:val="24"/>
+              </w:rPr>
+              <w:t>) {</w:t>
             </w:r>
           </w:p>
           <w:p>
@@ -11955,7 +13934,27 @@
                 <w:sz w:val="24"/>
                 <w:szCs w:val="24"/>
               </w:rPr>
-              <w:t xml:space="preserve">        return operation.symbol;</w:t>
+              <w:t xml:space="preserve">        return </w:t>
+            </w:r>
+            <w:proofErr w:type="spellStart"/>
+            <w:proofErr w:type="gramStart"/>
+            <w:r>
+              <w:rPr>
+                <w:rFonts w:ascii="Consolas" w:hAnsi="Consolas" w:cs="Helvetica"/>
+                <w:sz w:val="24"/>
+                <w:szCs w:val="24"/>
+              </w:rPr>
+              <w:t>operation.symbol</w:t>
+            </w:r>
+            <w:proofErr w:type="spellEnd"/>
+            <w:proofErr w:type="gramEnd"/>
+            <w:r>
+              <w:rPr>
+                <w:rFonts w:ascii="Consolas" w:hAnsi="Consolas" w:cs="Helvetica"/>
+                <w:sz w:val="24"/>
+                <w:szCs w:val="24"/>
+              </w:rPr>
+              <w:t>;</w:t>
             </w:r>
           </w:p>
           <w:p>
@@ -12087,7 +14086,45 @@
                 <w:sz w:val="24"/>
                 <w:szCs w:val="24"/>
               </w:rPr>
-              <w:t xml:space="preserve">    public int compareTo(BinaryOperator other) {</w:t>
+              <w:t xml:space="preserve">    public int </w:t>
+            </w:r>
+            <w:proofErr w:type="spellStart"/>
+            <w:proofErr w:type="gramStart"/>
+            <w:r>
+              <w:rPr>
+                <w:rFonts w:ascii="Consolas" w:hAnsi="Consolas" w:cs="Helvetica"/>
+                <w:sz w:val="24"/>
+                <w:szCs w:val="24"/>
+              </w:rPr>
+              <w:t>compareTo</w:t>
+            </w:r>
+            <w:proofErr w:type="spellEnd"/>
+            <w:r>
+              <w:rPr>
+                <w:rFonts w:ascii="Consolas" w:hAnsi="Consolas" w:cs="Helvetica"/>
+                <w:sz w:val="24"/>
+                <w:szCs w:val="24"/>
+              </w:rPr>
+              <w:t>(</w:t>
+            </w:r>
+            <w:proofErr w:type="spellStart"/>
+            <w:proofErr w:type="gramEnd"/>
+            <w:r>
+              <w:rPr>
+                <w:rFonts w:ascii="Consolas" w:hAnsi="Consolas" w:cs="Helvetica"/>
+                <w:sz w:val="24"/>
+                <w:szCs w:val="24"/>
+              </w:rPr>
+              <w:t>BinaryOperator</w:t>
+            </w:r>
+            <w:proofErr w:type="spellEnd"/>
+            <w:r>
+              <w:rPr>
+                <w:rFonts w:ascii="Consolas" w:hAnsi="Consolas" w:cs="Helvetica"/>
+                <w:sz w:val="24"/>
+                <w:szCs w:val="24"/>
+              </w:rPr>
+              <w:t xml:space="preserve"> other) {</w:t>
             </w:r>
           </w:p>
           <w:p>
@@ -12122,7 +14159,45 @@
                 <w:sz w:val="24"/>
                 <w:szCs w:val="24"/>
               </w:rPr>
-              <w:t xml:space="preserve">        return operation.priority - other.operation.priority;</w:t>
+              <w:t xml:space="preserve">        return </w:t>
+            </w:r>
+            <w:proofErr w:type="spellStart"/>
+            <w:proofErr w:type="gramStart"/>
+            <w:r>
+              <w:rPr>
+                <w:rFonts w:ascii="Consolas" w:hAnsi="Consolas" w:cs="Helvetica"/>
+                <w:sz w:val="24"/>
+                <w:szCs w:val="24"/>
+              </w:rPr>
+              <w:t>operation.priority</w:t>
+            </w:r>
+            <w:proofErr w:type="spellEnd"/>
+            <w:proofErr w:type="gramEnd"/>
+            <w:r>
+              <w:rPr>
+                <w:rFonts w:ascii="Consolas" w:hAnsi="Consolas" w:cs="Helvetica"/>
+                <w:sz w:val="24"/>
+                <w:szCs w:val="24"/>
+              </w:rPr>
+              <w:t xml:space="preserve"> - </w:t>
+            </w:r>
+            <w:proofErr w:type="spellStart"/>
+            <w:r>
+              <w:rPr>
+                <w:rFonts w:ascii="Consolas" w:hAnsi="Consolas" w:cs="Helvetica"/>
+                <w:sz w:val="24"/>
+                <w:szCs w:val="24"/>
+              </w:rPr>
+              <w:t>other.operation.priority</w:t>
+            </w:r>
+            <w:proofErr w:type="spellEnd"/>
+            <w:r>
+              <w:rPr>
+                <w:rFonts w:ascii="Consolas" w:hAnsi="Consolas" w:cs="Helvetica"/>
+                <w:sz w:val="24"/>
+                <w:szCs w:val="24"/>
+              </w:rPr>
+              <w:t>;</w:t>
             </w:r>
           </w:p>
           <w:p>
@@ -12219,7 +14294,61 @@
                 <w:sz w:val="24"/>
                 <w:szCs w:val="24"/>
               </w:rPr>
-              <w:t xml:space="preserve">    public int calculate(int operandA, int operandB) {</w:t>
+              <w:t xml:space="preserve">    public int </w:t>
+            </w:r>
+            <w:proofErr w:type="gramStart"/>
+            <w:r>
+              <w:rPr>
+                <w:rFonts w:ascii="Consolas" w:hAnsi="Consolas" w:cs="Helvetica"/>
+                <w:sz w:val="24"/>
+                <w:szCs w:val="24"/>
+              </w:rPr>
+              <w:t>calculate(</w:t>
+            </w:r>
+            <w:proofErr w:type="gramEnd"/>
+            <w:r>
+              <w:rPr>
+                <w:rFonts w:ascii="Consolas" w:hAnsi="Consolas" w:cs="Helvetica"/>
+                <w:sz w:val="24"/>
+                <w:szCs w:val="24"/>
+              </w:rPr>
+              <w:t xml:space="preserve">int </w:t>
+            </w:r>
+            <w:proofErr w:type="spellStart"/>
+            <w:r>
+              <w:rPr>
+                <w:rFonts w:ascii="Consolas" w:hAnsi="Consolas" w:cs="Helvetica"/>
+                <w:sz w:val="24"/>
+                <w:szCs w:val="24"/>
+              </w:rPr>
+              <w:t>operandA</w:t>
+            </w:r>
+            <w:proofErr w:type="spellEnd"/>
+            <w:r>
+              <w:rPr>
+                <w:rFonts w:ascii="Consolas" w:hAnsi="Consolas" w:cs="Helvetica"/>
+                <w:sz w:val="24"/>
+                <w:szCs w:val="24"/>
+              </w:rPr>
+              <w:t xml:space="preserve">, int </w:t>
+            </w:r>
+            <w:proofErr w:type="spellStart"/>
+            <w:r>
+              <w:rPr>
+                <w:rFonts w:ascii="Consolas" w:hAnsi="Consolas" w:cs="Helvetica"/>
+                <w:sz w:val="24"/>
+                <w:szCs w:val="24"/>
+              </w:rPr>
+              <w:t>operandB</w:t>
+            </w:r>
+            <w:proofErr w:type="spellEnd"/>
+            <w:r>
+              <w:rPr>
+                <w:rFonts w:ascii="Consolas" w:hAnsi="Consolas" w:cs="Helvetica"/>
+                <w:sz w:val="24"/>
+                <w:szCs w:val="24"/>
+              </w:rPr>
+              <w:t>) {</w:t>
             </w:r>
           </w:p>
           <w:p>
@@ -12254,7 +14383,53 @@
                 <w:sz w:val="24"/>
                 <w:szCs w:val="24"/>
               </w:rPr>
-              <w:t xml:space="preserve">        return this.operation.computer.apply(operandA, </w:t>
+              <w:t xml:space="preserve">        return </w:t>
+            </w:r>
+            <w:proofErr w:type="spellStart"/>
+            <w:proofErr w:type="gramStart"/>
+            <w:r>
+              <w:rPr>
+                <w:rFonts w:ascii="Consolas" w:hAnsi="Consolas" w:cs="Helvetica"/>
+                <w:sz w:val="24"/>
+                <w:szCs w:val="24"/>
+              </w:rPr>
+              <w:t>this.operation</w:t>
+            </w:r>
+            <w:proofErr w:type="gramEnd"/>
+            <w:r>
+              <w:rPr>
+                <w:rFonts w:ascii="Consolas" w:hAnsi="Consolas" w:cs="Helvetica"/>
+                <w:sz w:val="24"/>
+                <w:szCs w:val="24"/>
+              </w:rPr>
+              <w:t>.computer.apply</w:t>
+            </w:r>
+            <w:proofErr w:type="spellEnd"/>
+            <w:r>
+              <w:rPr>
+                <w:rFonts w:ascii="Consolas" w:hAnsi="Consolas" w:cs="Helvetica"/>
+                <w:sz w:val="24"/>
+                <w:szCs w:val="24"/>
+              </w:rPr>
+              <w:t>(</w:t>
+            </w:r>
+            <w:proofErr w:type="spellStart"/>
+            <w:r>
+              <w:rPr>
+                <w:rFonts w:ascii="Consolas" w:hAnsi="Consolas" w:cs="Helvetica"/>
+                <w:sz w:val="24"/>
+                <w:szCs w:val="24"/>
+              </w:rPr>
+              <w:t>operandA</w:t>
+            </w:r>
+            <w:proofErr w:type="spellEnd"/>
+            <w:r>
+              <w:rPr>
+                <w:rFonts w:ascii="Consolas" w:hAnsi="Consolas" w:cs="Helvetica"/>
+                <w:sz w:val="24"/>
+                <w:szCs w:val="24"/>
+              </w:rPr>
+              <w:t xml:space="preserve">, </w:t>
             </w:r>
             <w:r>
               <w:rPr>
@@ -12280,13 +14455,23 @@
               </w:rPr>
               <w:tab/>
             </w:r>
-            <w:r>
-              <w:rPr>
-                <w:rFonts w:ascii="Consolas" w:hAnsi="Consolas" w:cs="Helvetica"/>
-                <w:sz w:val="24"/>
-                <w:szCs w:val="24"/>
-              </w:rPr>
-              <w:t>operandB);</w:t>
+            <w:proofErr w:type="spellStart"/>
+            <w:r>
+              <w:rPr>
+                <w:rFonts w:ascii="Consolas" w:hAnsi="Consolas" w:cs="Helvetica"/>
+                <w:sz w:val="24"/>
+                <w:szCs w:val="24"/>
+              </w:rPr>
+              <w:t>operandB</w:t>
+            </w:r>
+            <w:proofErr w:type="spellEnd"/>
+            <w:r>
+              <w:rPr>
+                <w:rFonts w:ascii="Consolas" w:hAnsi="Consolas" w:cs="Helvetica"/>
+                <w:sz w:val="24"/>
+                <w:szCs w:val="24"/>
+              </w:rPr>
+              <w:t>);</w:t>
             </w:r>
           </w:p>
           <w:p>
@@ -12375,12 +14560,62 @@
     </w:p>
     <w:p>
       <w:r>
-        <w:t xml:space="preserve">You may have noticed by now that the recursive grammar rule definition in our MathExpresion class helps us easily create a linked list style parse tree. We want to make an abstract syntax tree, meaning we should order the tree in by the priority of each operator. To do this, we need to do some reordering of our nodes in the tree. </w:t>
+        <w:t xml:space="preserve">You may have noticed by now that the recursive grammar rule definition in our </w:t>
+      </w:r>
+      <w:proofErr w:type="spellStart"/>
+      <w:r>
+        <w:t>MathExpresion</w:t>
+      </w:r>
+      <w:proofErr w:type="spellEnd"/>
+      <w:r>
+        <w:t xml:space="preserve"> class helps us easily create a linked list style parse tree. We want to make an abstract syntax tree, meaning we should order the tree in by the priority of each operator. To do this, we need to do some reordering of our nodes in the tree. </w:t>
       </w:r>
     </w:p>
     <w:p>
       <w:r>
-        <w:t>Here is the algorithm that we will use. If there is a value (meaning the MathExpression is a number), then we do nothing. Otherwise, if this MathExpression’s BinaryOperator has a higher priority than its operand B, then operand B becomes the new root node and replaces this MathExpression, but we still need this MathExpression so we store it in a temporary variable. To keep all the numbers in the same order, we need to copy the operand A from the old operand B to the operand B of the old this. To finish up, the old this replaces the new root’s operand A. Below is an example going through the algorithm.</w:t>
+        <w:t xml:space="preserve">Here is the algorithm that we will use. If there is a value (meaning the </w:t>
+      </w:r>
+      <w:proofErr w:type="spellStart"/>
+      <w:r>
+        <w:t>MathExpression</w:t>
+      </w:r>
+      <w:proofErr w:type="spellEnd"/>
+      <w:r>
+        <w:t xml:space="preserve"> is a number), then we do nothing. Otherwise, if this </w:t>
+      </w:r>
+      <w:proofErr w:type="spellStart"/>
+      <w:r>
+        <w:t>MathExpression’s</w:t>
+      </w:r>
+      <w:proofErr w:type="spellEnd"/>
+      <w:r>
+        <w:t xml:space="preserve"> </w:t>
+      </w:r>
+      <w:proofErr w:type="spellStart"/>
+      <w:r>
+        <w:t>BinaryOperator</w:t>
+      </w:r>
+      <w:proofErr w:type="spellEnd"/>
+      <w:r>
+        <w:t xml:space="preserve"> has a higher priority than its operand B, then operand B becomes the new root node and replaces this </w:t>
+      </w:r>
+      <w:proofErr w:type="spellStart"/>
+      <w:r>
+        <w:t>MathExpression</w:t>
+      </w:r>
+      <w:proofErr w:type="spellEnd"/>
+      <w:r>
+        <w:t xml:space="preserve">, but we still need this </w:t>
+      </w:r>
+      <w:proofErr w:type="spellStart"/>
+      <w:proofErr w:type="gramStart"/>
+      <w:r>
+        <w:t>MathExpression</w:t>
+      </w:r>
+      <w:proofErr w:type="spellEnd"/>
+      <w:proofErr w:type="gramEnd"/>
+      <w:r>
+        <w:t xml:space="preserve"> so we store it in a temporary variable. To keep all the numbers in the same order, we need to copy the operand A from the old operand B to the operand B of the old this. To finish up, the old this replaces the new root’s operand A. Below is an example going through the algorithm.</w:t>
       </w:r>
     </w:p>
     <w:p>
@@ -16236,7 +18471,25 @@
                 <w:sz w:val="24"/>
                 <w:szCs w:val="24"/>
               </w:rPr>
-              <w:t xml:space="preserve">    private static final MathExpression temp =</w:t>
+              <w:t xml:space="preserve">    private static final </w:t>
+            </w:r>
+            <w:proofErr w:type="spellStart"/>
+            <w:r>
+              <w:rPr>
+                <w:rFonts w:ascii="Consolas" w:hAnsi="Consolas" w:cs="Helvetica"/>
+                <w:sz w:val="24"/>
+                <w:szCs w:val="24"/>
+              </w:rPr>
+              <w:t>MathExpression</w:t>
+            </w:r>
+            <w:proofErr w:type="spellEnd"/>
+            <w:r>
+              <w:rPr>
+                <w:rFonts w:ascii="Consolas" w:hAnsi="Consolas" w:cs="Helvetica"/>
+                <w:sz w:val="24"/>
+                <w:szCs w:val="24"/>
+              </w:rPr>
+              <w:t xml:space="preserve"> temp =</w:t>
             </w:r>
           </w:p>
           <w:p>
@@ -16271,7 +18524,25 @@
                 <w:sz w:val="24"/>
                 <w:szCs w:val="24"/>
               </w:rPr>
-              <w:t xml:space="preserve">            new MathExpression(null);</w:t>
+              <w:t xml:space="preserve">            new </w:t>
+            </w:r>
+            <w:proofErr w:type="spellStart"/>
+            <w:r>
+              <w:rPr>
+                <w:rFonts w:ascii="Consolas" w:hAnsi="Consolas" w:cs="Helvetica"/>
+                <w:sz w:val="24"/>
+                <w:szCs w:val="24"/>
+              </w:rPr>
+              <w:t>MathExpression</w:t>
+            </w:r>
+            <w:proofErr w:type="spellEnd"/>
+            <w:r>
+              <w:rPr>
+                <w:rFonts w:ascii="Consolas" w:hAnsi="Consolas" w:cs="Helvetica"/>
+                <w:sz w:val="24"/>
+                <w:szCs w:val="24"/>
+              </w:rPr>
+              <w:t>(null);</w:t>
             </w:r>
           </w:p>
           <w:p>
@@ -16306,8 +18577,18 @@
                 <w:sz w:val="24"/>
                 <w:szCs w:val="24"/>
               </w:rPr>
-              <w:t xml:space="preserve">    @RunAfterEachInit</w:t>
-            </w:r>
+              <w:t xml:space="preserve">    @</w:t>
+            </w:r>
+            <w:proofErr w:type="spellStart"/>
+            <w:r>
+              <w:rPr>
+                <w:rFonts w:ascii="Consolas" w:hAnsi="Consolas" w:cs="Helvetica"/>
+                <w:sz w:val="24"/>
+                <w:szCs w:val="24"/>
+              </w:rPr>
+              <w:t>RunAfterEachInit</w:t>
+            </w:r>
+            <w:proofErr w:type="spellEnd"/>
           </w:p>
           <w:p>
             <w:pPr>
@@ -16341,7 +18622,35 @@
                 <w:sz w:val="24"/>
                 <w:szCs w:val="24"/>
               </w:rPr>
-              <w:t xml:space="preserve">    public void orderTree() {</w:t>
+              <w:t xml:space="preserve">    public void </w:t>
+            </w:r>
+            <w:proofErr w:type="spellStart"/>
+            <w:proofErr w:type="gramStart"/>
+            <w:r>
+              <w:rPr>
+                <w:rFonts w:ascii="Consolas" w:hAnsi="Consolas" w:cs="Helvetica"/>
+                <w:sz w:val="24"/>
+                <w:szCs w:val="24"/>
+              </w:rPr>
+              <w:t>orderTree</w:t>
+            </w:r>
+            <w:proofErr w:type="spellEnd"/>
+            <w:r>
+              <w:rPr>
+                <w:rFonts w:ascii="Consolas" w:hAnsi="Consolas" w:cs="Helvetica"/>
+                <w:sz w:val="24"/>
+                <w:szCs w:val="24"/>
+              </w:rPr>
+              <w:t>(</w:t>
+            </w:r>
+            <w:proofErr w:type="gramEnd"/>
+            <w:r>
+              <w:rPr>
+                <w:rFonts w:ascii="Consolas" w:hAnsi="Consolas" w:cs="Helvetica"/>
+                <w:sz w:val="24"/>
+                <w:szCs w:val="24"/>
+              </w:rPr>
+              <w:t>) {</w:t>
             </w:r>
           </w:p>
           <w:p>
@@ -16376,7 +18685,25 @@
                 <w:sz w:val="24"/>
                 <w:szCs w:val="24"/>
               </w:rPr>
-              <w:t xml:space="preserve">        if (value != null)</w:t>
+              <w:t xml:space="preserve">        if (</w:t>
+            </w:r>
+            <w:proofErr w:type="gramStart"/>
+            <w:r>
+              <w:rPr>
+                <w:rFonts w:ascii="Consolas" w:hAnsi="Consolas" w:cs="Helvetica"/>
+                <w:sz w:val="24"/>
+                <w:szCs w:val="24"/>
+              </w:rPr>
+              <w:t>value !</w:t>
+            </w:r>
+            <w:proofErr w:type="gramEnd"/>
+            <w:r>
+              <w:rPr>
+                <w:rFonts w:ascii="Consolas" w:hAnsi="Consolas" w:cs="Helvetica"/>
+                <w:sz w:val="24"/>
+                <w:szCs w:val="24"/>
+              </w:rPr>
+              <w:t>= null)</w:t>
             </w:r>
           </w:p>
           <w:p>
@@ -16446,7 +18773,43 @@
                 <w:sz w:val="24"/>
                 <w:szCs w:val="24"/>
               </w:rPr>
-              <w:t xml:space="preserve">        if (compareTo(operandB) &lt; 0) {</w:t>
+              <w:t xml:space="preserve">        if (</w:t>
+            </w:r>
+            <w:proofErr w:type="spellStart"/>
+            <w:r>
+              <w:rPr>
+                <w:rFonts w:ascii="Consolas" w:hAnsi="Consolas" w:cs="Helvetica"/>
+                <w:sz w:val="24"/>
+                <w:szCs w:val="24"/>
+              </w:rPr>
+              <w:t>compareTo</w:t>
+            </w:r>
+            <w:proofErr w:type="spellEnd"/>
+            <w:r>
+              <w:rPr>
+                <w:rFonts w:ascii="Consolas" w:hAnsi="Consolas" w:cs="Helvetica"/>
+                <w:sz w:val="24"/>
+                <w:szCs w:val="24"/>
+              </w:rPr>
+              <w:t>(</w:t>
+            </w:r>
+            <w:proofErr w:type="spellStart"/>
+            <w:r>
+              <w:rPr>
+                <w:rFonts w:ascii="Consolas" w:hAnsi="Consolas" w:cs="Helvetica"/>
+                <w:sz w:val="24"/>
+                <w:szCs w:val="24"/>
+              </w:rPr>
+              <w:t>operandB</w:t>
+            </w:r>
+            <w:proofErr w:type="spellEnd"/>
+            <w:r>
+              <w:rPr>
+                <w:rFonts w:ascii="Consolas" w:hAnsi="Consolas" w:cs="Helvetica"/>
+                <w:sz w:val="24"/>
+                <w:szCs w:val="24"/>
+              </w:rPr>
+              <w:t>) &lt; 0) {</w:t>
             </w:r>
           </w:p>
           <w:p>
@@ -16481,7 +18844,27 @@
                 <w:sz w:val="24"/>
                 <w:szCs w:val="24"/>
               </w:rPr>
-              <w:t xml:space="preserve">            this.copyTo(temp);</w:t>
+              <w:t xml:space="preserve">            </w:t>
+            </w:r>
+            <w:proofErr w:type="spellStart"/>
+            <w:proofErr w:type="gramStart"/>
+            <w:r>
+              <w:rPr>
+                <w:rFonts w:ascii="Consolas" w:hAnsi="Consolas" w:cs="Helvetica"/>
+                <w:sz w:val="24"/>
+                <w:szCs w:val="24"/>
+              </w:rPr>
+              <w:t>this.copyTo</w:t>
+            </w:r>
+            <w:proofErr w:type="spellEnd"/>
+            <w:proofErr w:type="gramEnd"/>
+            <w:r>
+              <w:rPr>
+                <w:rFonts w:ascii="Consolas" w:hAnsi="Consolas" w:cs="Helvetica"/>
+                <w:sz w:val="24"/>
+                <w:szCs w:val="24"/>
+              </w:rPr>
+              <w:t>(temp);</w:t>
             </w:r>
           </w:p>
           <w:p>
@@ -16516,7 +18899,25 @@
                 <w:sz w:val="24"/>
                 <w:szCs w:val="24"/>
               </w:rPr>
-              <w:t xml:space="preserve">            operandB.copyTo(this);</w:t>
+              <w:t xml:space="preserve">            </w:t>
+            </w:r>
+            <w:proofErr w:type="spellStart"/>
+            <w:r>
+              <w:rPr>
+                <w:rFonts w:ascii="Consolas" w:hAnsi="Consolas" w:cs="Helvetica"/>
+                <w:sz w:val="24"/>
+                <w:szCs w:val="24"/>
+              </w:rPr>
+              <w:t>operandB.copyTo</w:t>
+            </w:r>
+            <w:proofErr w:type="spellEnd"/>
+            <w:r>
+              <w:rPr>
+                <w:rFonts w:ascii="Consolas" w:hAnsi="Consolas" w:cs="Helvetica"/>
+                <w:sz w:val="24"/>
+                <w:szCs w:val="24"/>
+              </w:rPr>
+              <w:t>(this);</w:t>
             </w:r>
           </w:p>
           <w:p>
@@ -16551,7 +18952,45 @@
                 <w:sz w:val="24"/>
                 <w:szCs w:val="24"/>
               </w:rPr>
-              <w:t xml:space="preserve">            this.operandA.copyTo(temp.operandB);</w:t>
+              <w:t xml:space="preserve">            </w:t>
+            </w:r>
+            <w:proofErr w:type="spellStart"/>
+            <w:proofErr w:type="gramStart"/>
+            <w:r>
+              <w:rPr>
+                <w:rFonts w:ascii="Consolas" w:hAnsi="Consolas" w:cs="Helvetica"/>
+                <w:sz w:val="24"/>
+                <w:szCs w:val="24"/>
+              </w:rPr>
+              <w:t>this.operandA.copyTo</w:t>
+            </w:r>
+            <w:proofErr w:type="spellEnd"/>
+            <w:proofErr w:type="gramEnd"/>
+            <w:r>
+              <w:rPr>
+                <w:rFonts w:ascii="Consolas" w:hAnsi="Consolas" w:cs="Helvetica"/>
+                <w:sz w:val="24"/>
+                <w:szCs w:val="24"/>
+              </w:rPr>
+              <w:t>(</w:t>
+            </w:r>
+            <w:proofErr w:type="spellStart"/>
+            <w:r>
+              <w:rPr>
+                <w:rFonts w:ascii="Consolas" w:hAnsi="Consolas" w:cs="Helvetica"/>
+                <w:sz w:val="24"/>
+                <w:szCs w:val="24"/>
+              </w:rPr>
+              <w:t>temp.operandB</w:t>
+            </w:r>
+            <w:proofErr w:type="spellEnd"/>
+            <w:r>
+              <w:rPr>
+                <w:rFonts w:ascii="Consolas" w:hAnsi="Consolas" w:cs="Helvetica"/>
+                <w:sz w:val="24"/>
+                <w:szCs w:val="24"/>
+              </w:rPr>
+              <w:t>);</w:t>
             </w:r>
           </w:p>
           <w:p>
@@ -16586,7 +19025,45 @@
                 <w:sz w:val="24"/>
                 <w:szCs w:val="24"/>
               </w:rPr>
-              <w:t xml:space="preserve">            temp.copyTo(this.operandA);</w:t>
+              <w:t xml:space="preserve">            </w:t>
+            </w:r>
+            <w:proofErr w:type="spellStart"/>
+            <w:proofErr w:type="gramStart"/>
+            <w:r>
+              <w:rPr>
+                <w:rFonts w:ascii="Consolas" w:hAnsi="Consolas" w:cs="Helvetica"/>
+                <w:sz w:val="24"/>
+                <w:szCs w:val="24"/>
+              </w:rPr>
+              <w:t>temp.copyTo</w:t>
+            </w:r>
+            <w:proofErr w:type="spellEnd"/>
+            <w:proofErr w:type="gramEnd"/>
+            <w:r>
+              <w:rPr>
+                <w:rFonts w:ascii="Consolas" w:hAnsi="Consolas" w:cs="Helvetica"/>
+                <w:sz w:val="24"/>
+                <w:szCs w:val="24"/>
+              </w:rPr>
+              <w:t>(</w:t>
+            </w:r>
+            <w:proofErr w:type="spellStart"/>
+            <w:r>
+              <w:rPr>
+                <w:rFonts w:ascii="Consolas" w:hAnsi="Consolas" w:cs="Helvetica"/>
+                <w:sz w:val="24"/>
+                <w:szCs w:val="24"/>
+              </w:rPr>
+              <w:t>this.operandA</w:t>
+            </w:r>
+            <w:proofErr w:type="spellEnd"/>
+            <w:r>
+              <w:rPr>
+                <w:rFonts w:ascii="Consolas" w:hAnsi="Consolas" w:cs="Helvetica"/>
+                <w:sz w:val="24"/>
+                <w:szCs w:val="24"/>
+              </w:rPr>
+              <w:t>);</w:t>
             </w:r>
           </w:p>
           <w:p>
@@ -16753,7 +19230,45 @@
                 <w:sz w:val="24"/>
                 <w:szCs w:val="24"/>
               </w:rPr>
-              <w:t xml:space="preserve">    public int compareTo(MathExpression other) {</w:t>
+              <w:t xml:space="preserve">    public int </w:t>
+            </w:r>
+            <w:proofErr w:type="spellStart"/>
+            <w:proofErr w:type="gramStart"/>
+            <w:r>
+              <w:rPr>
+                <w:rFonts w:ascii="Consolas" w:hAnsi="Consolas" w:cs="Helvetica"/>
+                <w:sz w:val="24"/>
+                <w:szCs w:val="24"/>
+              </w:rPr>
+              <w:t>compareTo</w:t>
+            </w:r>
+            <w:proofErr w:type="spellEnd"/>
+            <w:r>
+              <w:rPr>
+                <w:rFonts w:ascii="Consolas" w:hAnsi="Consolas" w:cs="Helvetica"/>
+                <w:sz w:val="24"/>
+                <w:szCs w:val="24"/>
+              </w:rPr>
+              <w:t>(</w:t>
+            </w:r>
+            <w:proofErr w:type="spellStart"/>
+            <w:proofErr w:type="gramEnd"/>
+            <w:r>
+              <w:rPr>
+                <w:rFonts w:ascii="Consolas" w:hAnsi="Consolas" w:cs="Helvetica"/>
+                <w:sz w:val="24"/>
+                <w:szCs w:val="24"/>
+              </w:rPr>
+              <w:t>MathExpression</w:t>
+            </w:r>
+            <w:proofErr w:type="spellEnd"/>
+            <w:r>
+              <w:rPr>
+                <w:rFonts w:ascii="Consolas" w:hAnsi="Consolas" w:cs="Helvetica"/>
+                <w:sz w:val="24"/>
+                <w:szCs w:val="24"/>
+              </w:rPr>
+              <w:t xml:space="preserve"> other) {</w:t>
             </w:r>
           </w:p>
           <w:p>
@@ -16788,7 +19303,45 @@
                 <w:sz w:val="24"/>
                 <w:szCs w:val="24"/>
               </w:rPr>
-              <w:t xml:space="preserve">        return operator.compareTo(other.operator);</w:t>
+              <w:t xml:space="preserve">        return </w:t>
+            </w:r>
+            <w:proofErr w:type="spellStart"/>
+            <w:proofErr w:type="gramStart"/>
+            <w:r>
+              <w:rPr>
+                <w:rFonts w:ascii="Consolas" w:hAnsi="Consolas" w:cs="Helvetica"/>
+                <w:sz w:val="24"/>
+                <w:szCs w:val="24"/>
+              </w:rPr>
+              <w:t>operator.compareTo</w:t>
+            </w:r>
+            <w:proofErr w:type="spellEnd"/>
+            <w:proofErr w:type="gramEnd"/>
+            <w:r>
+              <w:rPr>
+                <w:rFonts w:ascii="Consolas" w:hAnsi="Consolas" w:cs="Helvetica"/>
+                <w:sz w:val="24"/>
+                <w:szCs w:val="24"/>
+              </w:rPr>
+              <w:t>(</w:t>
+            </w:r>
+            <w:proofErr w:type="spellStart"/>
+            <w:r>
+              <w:rPr>
+                <w:rFonts w:ascii="Consolas" w:hAnsi="Consolas" w:cs="Helvetica"/>
+                <w:sz w:val="24"/>
+                <w:szCs w:val="24"/>
+              </w:rPr>
+              <w:t>other.operator</w:t>
+            </w:r>
+            <w:proofErr w:type="spellEnd"/>
+            <w:r>
+              <w:rPr>
+                <w:rFonts w:ascii="Consolas" w:hAnsi="Consolas" w:cs="Helvetica"/>
+                <w:sz w:val="24"/>
+                <w:szCs w:val="24"/>
+              </w:rPr>
+              <w:t>);</w:t>
             </w:r>
           </w:p>
           <w:p>
@@ -16885,7 +19438,45 @@
                 <w:sz w:val="24"/>
                 <w:szCs w:val="24"/>
               </w:rPr>
-              <w:t xml:space="preserve">    private void copyTo(MathExpression to) {</w:t>
+              <w:t xml:space="preserve">    private void </w:t>
+            </w:r>
+            <w:proofErr w:type="spellStart"/>
+            <w:proofErr w:type="gramStart"/>
+            <w:r>
+              <w:rPr>
+                <w:rFonts w:ascii="Consolas" w:hAnsi="Consolas" w:cs="Helvetica"/>
+                <w:sz w:val="24"/>
+                <w:szCs w:val="24"/>
+              </w:rPr>
+              <w:t>copyTo</w:t>
+            </w:r>
+            <w:proofErr w:type="spellEnd"/>
+            <w:r>
+              <w:rPr>
+                <w:rFonts w:ascii="Consolas" w:hAnsi="Consolas" w:cs="Helvetica"/>
+                <w:sz w:val="24"/>
+                <w:szCs w:val="24"/>
+              </w:rPr>
+              <w:t>(</w:t>
+            </w:r>
+            <w:proofErr w:type="spellStart"/>
+            <w:proofErr w:type="gramEnd"/>
+            <w:r>
+              <w:rPr>
+                <w:rFonts w:ascii="Consolas" w:hAnsi="Consolas" w:cs="Helvetica"/>
+                <w:sz w:val="24"/>
+                <w:szCs w:val="24"/>
+              </w:rPr>
+              <w:t>MathExpression</w:t>
+            </w:r>
+            <w:proofErr w:type="spellEnd"/>
+            <w:r>
+              <w:rPr>
+                <w:rFonts w:ascii="Consolas" w:hAnsi="Consolas" w:cs="Helvetica"/>
+                <w:sz w:val="24"/>
+                <w:szCs w:val="24"/>
+              </w:rPr>
+              <w:t xml:space="preserve"> to) {</w:t>
             </w:r>
           </w:p>
           <w:p>
@@ -16920,7 +19511,45 @@
                 <w:sz w:val="24"/>
                 <w:szCs w:val="24"/>
               </w:rPr>
-              <w:t xml:space="preserve">        to.operator = this.operator;</w:t>
+              <w:t xml:space="preserve">        </w:t>
+            </w:r>
+            <w:proofErr w:type="spellStart"/>
+            <w:proofErr w:type="gramStart"/>
+            <w:r>
+              <w:rPr>
+                <w:rFonts w:ascii="Consolas" w:hAnsi="Consolas" w:cs="Helvetica"/>
+                <w:sz w:val="24"/>
+                <w:szCs w:val="24"/>
+              </w:rPr>
+              <w:t>to.operator</w:t>
+            </w:r>
+            <w:proofErr w:type="spellEnd"/>
+            <w:proofErr w:type="gramEnd"/>
+            <w:r>
+              <w:rPr>
+                <w:rFonts w:ascii="Consolas" w:hAnsi="Consolas" w:cs="Helvetica"/>
+                <w:sz w:val="24"/>
+                <w:szCs w:val="24"/>
+              </w:rPr>
+              <w:t xml:space="preserve"> = </w:t>
+            </w:r>
+            <w:proofErr w:type="spellStart"/>
+            <w:r>
+              <w:rPr>
+                <w:rFonts w:ascii="Consolas" w:hAnsi="Consolas" w:cs="Helvetica"/>
+                <w:sz w:val="24"/>
+                <w:szCs w:val="24"/>
+              </w:rPr>
+              <w:t>this.operator</w:t>
+            </w:r>
+            <w:proofErr w:type="spellEnd"/>
+            <w:r>
+              <w:rPr>
+                <w:rFonts w:ascii="Consolas" w:hAnsi="Consolas" w:cs="Helvetica"/>
+                <w:sz w:val="24"/>
+                <w:szCs w:val="24"/>
+              </w:rPr>
+              <w:t>;</w:t>
             </w:r>
           </w:p>
           <w:p>
@@ -16955,7 +19584,45 @@
                 <w:sz w:val="24"/>
                 <w:szCs w:val="24"/>
               </w:rPr>
-              <w:t xml:space="preserve">        to.operandA = this.operandA;</w:t>
+              <w:t xml:space="preserve">        </w:t>
+            </w:r>
+            <w:proofErr w:type="spellStart"/>
+            <w:proofErr w:type="gramStart"/>
+            <w:r>
+              <w:rPr>
+                <w:rFonts w:ascii="Consolas" w:hAnsi="Consolas" w:cs="Helvetica"/>
+                <w:sz w:val="24"/>
+                <w:szCs w:val="24"/>
+              </w:rPr>
+              <w:t>to.operandA</w:t>
+            </w:r>
+            <w:proofErr w:type="spellEnd"/>
+            <w:proofErr w:type="gramEnd"/>
+            <w:r>
+              <w:rPr>
+                <w:rFonts w:ascii="Consolas" w:hAnsi="Consolas" w:cs="Helvetica"/>
+                <w:sz w:val="24"/>
+                <w:szCs w:val="24"/>
+              </w:rPr>
+              <w:t xml:space="preserve"> = </w:t>
+            </w:r>
+            <w:proofErr w:type="spellStart"/>
+            <w:r>
+              <w:rPr>
+                <w:rFonts w:ascii="Consolas" w:hAnsi="Consolas" w:cs="Helvetica"/>
+                <w:sz w:val="24"/>
+                <w:szCs w:val="24"/>
+              </w:rPr>
+              <w:t>this.operandA</w:t>
+            </w:r>
+            <w:proofErr w:type="spellEnd"/>
+            <w:r>
+              <w:rPr>
+                <w:rFonts w:ascii="Consolas" w:hAnsi="Consolas" w:cs="Helvetica"/>
+                <w:sz w:val="24"/>
+                <w:szCs w:val="24"/>
+              </w:rPr>
+              <w:t>;</w:t>
             </w:r>
           </w:p>
           <w:p>
@@ -16990,7 +19657,45 @@
                 <w:sz w:val="24"/>
                 <w:szCs w:val="24"/>
               </w:rPr>
-              <w:t xml:space="preserve">        to.operandB = this.operandB;</w:t>
+              <w:t xml:space="preserve">        </w:t>
+            </w:r>
+            <w:proofErr w:type="spellStart"/>
+            <w:proofErr w:type="gramStart"/>
+            <w:r>
+              <w:rPr>
+                <w:rFonts w:ascii="Consolas" w:hAnsi="Consolas" w:cs="Helvetica"/>
+                <w:sz w:val="24"/>
+                <w:szCs w:val="24"/>
+              </w:rPr>
+              <w:t>to.operandB</w:t>
+            </w:r>
+            <w:proofErr w:type="spellEnd"/>
+            <w:proofErr w:type="gramEnd"/>
+            <w:r>
+              <w:rPr>
+                <w:rFonts w:ascii="Consolas" w:hAnsi="Consolas" w:cs="Helvetica"/>
+                <w:sz w:val="24"/>
+                <w:szCs w:val="24"/>
+              </w:rPr>
+              <w:t xml:space="preserve"> = </w:t>
+            </w:r>
+            <w:proofErr w:type="spellStart"/>
+            <w:r>
+              <w:rPr>
+                <w:rFonts w:ascii="Consolas" w:hAnsi="Consolas" w:cs="Helvetica"/>
+                <w:sz w:val="24"/>
+                <w:szCs w:val="24"/>
+              </w:rPr>
+              <w:t>this.operandB</w:t>
+            </w:r>
+            <w:proofErr w:type="spellEnd"/>
+            <w:r>
+              <w:rPr>
+                <w:rFonts w:ascii="Consolas" w:hAnsi="Consolas" w:cs="Helvetica"/>
+                <w:sz w:val="24"/>
+                <w:szCs w:val="24"/>
+              </w:rPr>
+              <w:t>;</w:t>
             </w:r>
           </w:p>
           <w:p>
@@ -17025,7 +19730,43 @@
                 <w:sz w:val="24"/>
                 <w:szCs w:val="24"/>
               </w:rPr>
-              <w:t xml:space="preserve">        to.value = this.value;</w:t>
+              <w:t xml:space="preserve">        </w:t>
+            </w:r>
+            <w:proofErr w:type="spellStart"/>
+            <w:r>
+              <w:rPr>
+                <w:rFonts w:ascii="Consolas" w:hAnsi="Consolas" w:cs="Helvetica"/>
+                <w:sz w:val="24"/>
+                <w:szCs w:val="24"/>
+              </w:rPr>
+              <w:t>to.value</w:t>
+            </w:r>
+            <w:proofErr w:type="spellEnd"/>
+            <w:r>
+              <w:rPr>
+                <w:rFonts w:ascii="Consolas" w:hAnsi="Consolas" w:cs="Helvetica"/>
+                <w:sz w:val="24"/>
+                <w:szCs w:val="24"/>
+              </w:rPr>
+              <w:t xml:space="preserve"> = </w:t>
+            </w:r>
+            <w:proofErr w:type="spellStart"/>
+            <w:r>
+              <w:rPr>
+                <w:rFonts w:ascii="Consolas" w:hAnsi="Consolas" w:cs="Helvetica"/>
+                <w:sz w:val="24"/>
+                <w:szCs w:val="24"/>
+              </w:rPr>
+              <w:t>this.value</w:t>
+            </w:r>
+            <w:proofErr w:type="spellEnd"/>
+            <w:r>
+              <w:rPr>
+                <w:rFonts w:ascii="Consolas" w:hAnsi="Consolas" w:cs="Helvetica"/>
+                <w:sz w:val="24"/>
+                <w:szCs w:val="24"/>
+              </w:rPr>
+              <w:t>;</w:t>
             </w:r>
           </w:p>
           <w:p>
@@ -17122,7 +19863,25 @@
                 <w:sz w:val="24"/>
                 <w:szCs w:val="24"/>
               </w:rPr>
-              <w:t xml:space="preserve">    public int evaluate() {</w:t>
+              <w:t xml:space="preserve">    public int </w:t>
+            </w:r>
+            <w:proofErr w:type="gramStart"/>
+            <w:r>
+              <w:rPr>
+                <w:rFonts w:ascii="Consolas" w:hAnsi="Consolas" w:cs="Helvetica"/>
+                <w:sz w:val="24"/>
+                <w:szCs w:val="24"/>
+              </w:rPr>
+              <w:t>evaluate(</w:t>
+            </w:r>
+            <w:proofErr w:type="gramEnd"/>
+            <w:r>
+              <w:rPr>
+                <w:rFonts w:ascii="Consolas" w:hAnsi="Consolas" w:cs="Helvetica"/>
+                <w:sz w:val="24"/>
+                <w:szCs w:val="24"/>
+              </w:rPr>
+              <w:t>) {</w:t>
             </w:r>
           </w:p>
           <w:p>
@@ -17157,7 +19916,25 @@
                 <w:sz w:val="24"/>
                 <w:szCs w:val="24"/>
               </w:rPr>
-              <w:t xml:space="preserve">        if (value != null)</w:t>
+              <w:t xml:space="preserve">        if (</w:t>
+            </w:r>
+            <w:proofErr w:type="gramStart"/>
+            <w:r>
+              <w:rPr>
+                <w:rFonts w:ascii="Consolas" w:hAnsi="Consolas" w:cs="Helvetica"/>
+                <w:sz w:val="24"/>
+                <w:szCs w:val="24"/>
+              </w:rPr>
+              <w:t>value !</w:t>
+            </w:r>
+            <w:proofErr w:type="gramEnd"/>
+            <w:r>
+              <w:rPr>
+                <w:rFonts w:ascii="Consolas" w:hAnsi="Consolas" w:cs="Helvetica"/>
+                <w:sz w:val="24"/>
+                <w:szCs w:val="24"/>
+              </w:rPr>
+              <w:t>= null)</w:t>
             </w:r>
           </w:p>
           <w:p>
@@ -17227,7 +20004,45 @@
                 <w:sz w:val="24"/>
                 <w:szCs w:val="24"/>
               </w:rPr>
-              <w:t xml:space="preserve">        return operator.calculate(operandA.evaluate(), </w:t>
+              <w:t xml:space="preserve">        return </w:t>
+            </w:r>
+            <w:proofErr w:type="spellStart"/>
+            <w:proofErr w:type="gramStart"/>
+            <w:r>
+              <w:rPr>
+                <w:rFonts w:ascii="Consolas" w:hAnsi="Consolas" w:cs="Helvetica"/>
+                <w:sz w:val="24"/>
+                <w:szCs w:val="24"/>
+              </w:rPr>
+              <w:t>operator.calculate</w:t>
+            </w:r>
+            <w:proofErr w:type="spellEnd"/>
+            <w:proofErr w:type="gramEnd"/>
+            <w:r>
+              <w:rPr>
+                <w:rFonts w:ascii="Consolas" w:hAnsi="Consolas" w:cs="Helvetica"/>
+                <w:sz w:val="24"/>
+                <w:szCs w:val="24"/>
+              </w:rPr>
+              <w:t>(</w:t>
+            </w:r>
+            <w:proofErr w:type="spellStart"/>
+            <w:r>
+              <w:rPr>
+                <w:rFonts w:ascii="Consolas" w:hAnsi="Consolas" w:cs="Helvetica"/>
+                <w:sz w:val="24"/>
+                <w:szCs w:val="24"/>
+              </w:rPr>
+              <w:t>operandA.evaluate</w:t>
+            </w:r>
+            <w:proofErr w:type="spellEnd"/>
+            <w:r>
+              <w:rPr>
+                <w:rFonts w:ascii="Consolas" w:hAnsi="Consolas" w:cs="Helvetica"/>
+                <w:sz w:val="24"/>
+                <w:szCs w:val="24"/>
+              </w:rPr>
+              <w:t xml:space="preserve">(), </w:t>
             </w:r>
             <w:r>
               <w:rPr>
@@ -17253,13 +20068,23 @@
               </w:rPr>
               <w:tab/>
             </w:r>
-            <w:r>
-              <w:rPr>
-                <w:rFonts w:ascii="Consolas" w:hAnsi="Consolas" w:cs="Helvetica"/>
-                <w:sz w:val="24"/>
-                <w:szCs w:val="24"/>
-              </w:rPr>
-              <w:t>operandB.evaluate());</w:t>
+            <w:proofErr w:type="spellStart"/>
+            <w:r>
+              <w:rPr>
+                <w:rFonts w:ascii="Consolas" w:hAnsi="Consolas" w:cs="Helvetica"/>
+                <w:sz w:val="24"/>
+                <w:szCs w:val="24"/>
+              </w:rPr>
+              <w:t>operandB.evaluate</w:t>
+            </w:r>
+            <w:proofErr w:type="spellEnd"/>
+            <w:r>
+              <w:rPr>
+                <w:rFonts w:ascii="Consolas" w:hAnsi="Consolas" w:cs="Helvetica"/>
+                <w:sz w:val="24"/>
+                <w:szCs w:val="24"/>
+              </w:rPr>
+              <w:t>());</w:t>
             </w:r>
           </w:p>
           <w:p>
@@ -17371,12 +20196,57 @@
         <w:pStyle w:val="Heading2"/>
       </w:pPr>
       <w:r>
-        <w:t>Step 6: Evaluating our MathExpressions</w:t>
-      </w:r>
+        <w:t xml:space="preserve">Step 6: Evaluating our </w:t>
+      </w:r>
+      <w:proofErr w:type="spellStart"/>
+      <w:r>
+        <w:t>MathExpressions</w:t>
+      </w:r>
+      <w:proofErr w:type="spellEnd"/>
     </w:p>
     <w:p>
       <w:r>
-        <w:t>As you may have noticed in previous steps, there are these floating evaluate and calculate methods. These methods focus on interpreting our Abstract Syntax Tree. In the Calculator class, the calculate method, run by LAPS after parsing is complete, starts the evaluation of the root MathExpression node then prints the result. Within the MathExpresion class, the evaluate method evaluates its operands then uses the operator to calculate its value. The operator calculates its result using the computer BiFunction typed field within the BinaryOperation enum we made in step 3.</w:t>
+        <w:t xml:space="preserve">As you may have noticed in previous steps, there are these floating evaluate and calculate methods. These methods focus on interpreting our Abstract Syntax Tree. In the Calculator class, the calculate method, run by LAPS after parsing is complete, starts the evaluation of the root </w:t>
+      </w:r>
+      <w:proofErr w:type="spellStart"/>
+      <w:r>
+        <w:t>MathExpression</w:t>
+      </w:r>
+      <w:proofErr w:type="spellEnd"/>
+      <w:r>
+        <w:t xml:space="preserve"> node then prints the result. Within the </w:t>
+      </w:r>
+      <w:proofErr w:type="spellStart"/>
+      <w:r>
+        <w:t>MathExpresion</w:t>
+      </w:r>
+      <w:proofErr w:type="spellEnd"/>
+      <w:r>
+        <w:t xml:space="preserve"> class, the evaluate method evaluates its operands then uses the operator to calculate its value. The operator calculates its result using the computer </w:t>
+      </w:r>
+      <w:proofErr w:type="spellStart"/>
+      <w:r>
+        <w:t>BiFunction</w:t>
+      </w:r>
+      <w:proofErr w:type="spellEnd"/>
+      <w:r>
+        <w:t xml:space="preserve"> typed field within the </w:t>
+      </w:r>
+      <w:proofErr w:type="spellStart"/>
+      <w:r>
+        <w:t>BinaryOperation</w:t>
+      </w:r>
+      <w:proofErr w:type="spellEnd"/>
+      <w:r>
+        <w:t xml:space="preserve"> </w:t>
+      </w:r>
+      <w:proofErr w:type="spellStart"/>
+      <w:r>
+        <w:t>enum</w:t>
+      </w:r>
+      <w:proofErr w:type="spellEnd"/>
+      <w:r>
+        <w:t xml:space="preserve"> we made in step 3.</w:t>
       </w:r>
     </w:p>
     <w:p>
@@ -17384,10 +20254,23 @@
         <w:spacing w:line="240" w:lineRule="auto"/>
       </w:pPr>
       <w:r>
-        <w:t>See the resulting language in examples/src/java/</w:t>
-      </w:r>
-      <w:r>
-        <w:t>intCalculator.</w:t>
+        <w:t>See the resulting language in examples/</w:t>
+      </w:r>
+      <w:proofErr w:type="spellStart"/>
+      <w:r>
+        <w:t>src</w:t>
+      </w:r>
+      <w:proofErr w:type="spellEnd"/>
+      <w:r>
+        <w:t>/java/</w:t>
+      </w:r>
+      <w:proofErr w:type="spellStart"/>
+      <w:r>
+        <w:t>intCalculator</w:t>
+      </w:r>
+      <w:proofErr w:type="spellEnd"/>
+      <w:r>
+        <w:t>.</w:t>
       </w:r>
     </w:p>
     <w:sectPr>

</xml_diff>